<commit_message>
Gaussian solver and documentation to this part done
</commit_message>
<xml_diff>
--- a/Sprawozdanie projekt nr 1.docx
+++ b/Sprawozdanie projekt nr 1.docx
@@ -57,10 +57,7 @@
         </w:numPr>
       </w:pPr>
       <w:r>
-        <w:t xml:space="preserve">Implementacja algorytmu do rozwiązywania układów równań za pomocą metody </w:t>
-      </w:r>
-      <w:r>
-        <w:t>Jacobiego.</w:t>
+        <w:t>Implementacja algorytmu do rozwiązywania układów równań za pomocą metody Jacobiego.</w:t>
       </w:r>
     </w:p>
     <w:p>
@@ -137,23 +134,7 @@
           <w:sz w:val="28"/>
           <w:szCs w:val="28"/>
         </w:rPr>
-        <w:t>℮, gdzie |</w:t>
-      </w:r>
-      <w:r>
-        <w:rPr>
-          <w:rFonts w:cstheme="minorHAnsi"/>
-          <w:sz w:val="28"/>
-          <w:szCs w:val="28"/>
-        </w:rPr>
-        <w:t>℮</w:t>
-      </w:r>
-      <w:r>
-        <w:rPr>
-          <w:rFonts w:cstheme="minorHAnsi"/>
-          <w:sz w:val="28"/>
-          <w:szCs w:val="28"/>
-        </w:rPr>
-        <w:t>| &lt;= 2</w:t>
+        <w:t>℮, gdzie |℮| &lt;= 2</w:t>
       </w:r>
       <w:r>
         <w:rPr>
@@ -231,7 +212,7 @@
           <w:sz w:val="28"/>
           <w:szCs w:val="28"/>
         </w:rPr>
-        <w:t>(x) = x(1+</w:t>
+        <w:t>(x) = x(1+℮),</w:t>
       </w:r>
       <w:r>
         <w:rPr>
@@ -239,40 +220,44 @@
           <w:sz w:val="28"/>
           <w:szCs w:val="28"/>
         </w:rPr>
-        <w:t>℮</w:t>
-      </w:r>
+        <w:tab/>
+        <w:t xml:space="preserve">|℮| &lt;= </w:t>
+      </w:r>
+      <w:proofErr w:type="spellStart"/>
       <w:r>
         <w:rPr>
           <w:rFonts w:cstheme="minorHAnsi"/>
           <w:sz w:val="28"/>
           <w:szCs w:val="28"/>
         </w:rPr>
-        <w:t>),</w:t>
-      </w:r>
-      <w:r>
+        <w:t>eps</w:t>
+      </w:r>
+      <w:proofErr w:type="spellEnd"/>
+    </w:p>
+    <w:p>
+      <w:pPr>
         <w:rPr>
           <w:rFonts w:cstheme="minorHAnsi"/>
           <w:sz w:val="28"/>
           <w:szCs w:val="28"/>
         </w:rPr>
-        <w:tab/>
-        <w:t>|</w:t>
-      </w:r>
-      <w:r>
+      </w:pPr>
+    </w:p>
+    <w:p>
+      <w:pPr>
         <w:rPr>
           <w:rFonts w:cstheme="minorHAnsi"/>
           <w:sz w:val="28"/>
           <w:szCs w:val="28"/>
         </w:rPr>
-        <w:t>℮</w:t>
-      </w:r>
+      </w:pPr>
       <w:r>
         <w:rPr>
           <w:rFonts w:cstheme="minorHAnsi"/>
           <w:sz w:val="28"/>
           <w:szCs w:val="28"/>
         </w:rPr>
-        <w:t xml:space="preserve">| &lt;= </w:t>
+        <w:t xml:space="preserve">Zaprojektowany przeze mnie algorytm do obliczania </w:t>
       </w:r>
       <w:proofErr w:type="spellStart"/>
       <w:r>
@@ -284,48 +269,12 @@
         <w:t>eps</w:t>
       </w:r>
       <w:proofErr w:type="spellEnd"/>
-    </w:p>
-    <w:p>
-      <w:pPr>
+      <w:r>
         <w:rPr>
           <w:rFonts w:cstheme="minorHAnsi"/>
           <w:sz w:val="28"/>
           <w:szCs w:val="28"/>
         </w:rPr>
-      </w:pPr>
-    </w:p>
-    <w:p>
-      <w:pPr>
-        <w:rPr>
-          <w:rFonts w:cstheme="minorHAnsi"/>
-          <w:sz w:val="28"/>
-          <w:szCs w:val="28"/>
-        </w:rPr>
-      </w:pPr>
-      <w:r>
-        <w:rPr>
-          <w:rFonts w:cstheme="minorHAnsi"/>
-          <w:sz w:val="28"/>
-          <w:szCs w:val="28"/>
-        </w:rPr>
-        <w:t xml:space="preserve">Zaprojektowany przeze mnie algorytm do obliczania </w:t>
-      </w:r>
-      <w:proofErr w:type="spellStart"/>
-      <w:r>
-        <w:rPr>
-          <w:rFonts w:cstheme="minorHAnsi"/>
-          <w:sz w:val="28"/>
-          <w:szCs w:val="28"/>
-        </w:rPr>
-        <w:t>eps</w:t>
-      </w:r>
-      <w:proofErr w:type="spellEnd"/>
-      <w:r>
-        <w:rPr>
-          <w:rFonts w:cstheme="minorHAnsi"/>
-          <w:sz w:val="28"/>
-          <w:szCs w:val="28"/>
-        </w:rPr>
         <w:t xml:space="preserve"> wygląda następująco:</w:t>
       </w:r>
     </w:p>
@@ -825,7 +774,15 @@
           <w:sz w:val="28"/>
           <w:szCs w:val="24"/>
         </w:rPr>
-        <w:t xml:space="preserve"> a dla typu </w:t>
+        <w:t>,</w:t>
+      </w:r>
+      <w:r>
+        <w:rPr>
+          <w:rFonts w:ascii="Courier New" w:hAnsi="Courier New" w:cs="Courier New"/>
+          <w:sz w:val="28"/>
+          <w:szCs w:val="24"/>
+        </w:rPr>
+        <w:t xml:space="preserve"> dla typu </w:t>
       </w:r>
       <w:proofErr w:type="spellStart"/>
       <w:r>
@@ -951,6 +908,7 @@
           <w:color w:val="000000"/>
           <w:sz w:val="21"/>
           <w:szCs w:val="21"/>
+          <w:lang w:val="en-US"/>
         </w:rPr>
       </w:pPr>
       <w:r>
@@ -959,48 +917,9 @@
           <w:color w:val="000000"/>
           <w:sz w:val="21"/>
           <w:szCs w:val="21"/>
-        </w:rPr>
-        <w:t>#</w:t>
-      </w:r>
-      <w:proofErr w:type="spellStart"/>
-      <w:r>
-        <w:rPr>
-          <w:rFonts w:ascii="Courier New" w:eastAsia="Times New Roman" w:hAnsi="Courier New" w:cs="Courier New"/>
-          <w:color w:val="000000"/>
-          <w:sz w:val="21"/>
-          <w:szCs w:val="21"/>
-        </w:rPr>
-        <w:t>include</w:t>
-      </w:r>
-      <w:proofErr w:type="spellEnd"/>
-      <w:r>
-        <w:rPr>
-          <w:rFonts w:ascii="Courier New" w:eastAsia="Times New Roman" w:hAnsi="Courier New" w:cs="Courier New"/>
-          <w:color w:val="000000"/>
-          <w:sz w:val="21"/>
-          <w:szCs w:val="21"/>
-        </w:rPr>
-        <w:t>&lt;</w:t>
-      </w:r>
-      <w:proofErr w:type="spellStart"/>
-      <w:r>
-        <w:rPr>
-          <w:rFonts w:ascii="Courier New" w:eastAsia="Times New Roman" w:hAnsi="Courier New" w:cs="Courier New"/>
-          <w:color w:val="000000"/>
-          <w:sz w:val="21"/>
-          <w:szCs w:val="21"/>
-        </w:rPr>
-        <w:t>iostream</w:t>
-      </w:r>
-      <w:proofErr w:type="spellEnd"/>
-      <w:r>
-        <w:rPr>
-          <w:rFonts w:ascii="Courier New" w:eastAsia="Times New Roman" w:hAnsi="Courier New" w:cs="Courier New"/>
-          <w:color w:val="000000"/>
-          <w:sz w:val="21"/>
-          <w:szCs w:val="21"/>
-        </w:rPr>
-        <w:t>&gt;</w:t>
+          <w:lang w:val="en-US"/>
+        </w:rPr>
+        <w:t>#include&lt;iostream&gt;</w:t>
       </w:r>
     </w:p>
     <w:p>
@@ -1126,8 +1045,6 @@
         <w:tab/>
         <w:t>//float or long double</w:t>
       </w:r>
-      <w:bookmarkStart w:id="0" w:name="_GoBack"/>
-      <w:bookmarkEnd w:id="0"/>
     </w:p>
     <w:p>
       <w:pPr>
@@ -1733,7 +1650,6 @@
           <w:color w:val="000000"/>
           <w:sz w:val="21"/>
           <w:szCs w:val="21"/>
-          <w:lang w:val="en-US"/>
         </w:rPr>
       </w:pPr>
       <w:r>
@@ -1742,7 +1658,6 @@
           <w:color w:val="000000"/>
           <w:sz w:val="21"/>
           <w:szCs w:val="21"/>
-          <w:lang w:val="en-US"/>
         </w:rPr>
         <w:t>}</w:t>
       </w:r>
@@ -1775,10 +1690,4408 @@
     </w:p>
     <w:p>
       <w:pPr>
-        <w:rPr>
-          <w:rFonts w:cstheme="minorHAnsi"/>
-        </w:rPr>
-      </w:pPr>
+        <w:autoSpaceDE w:val="0"/>
+        <w:autoSpaceDN w:val="0"/>
+        <w:adjustRightInd w:val="0"/>
+        <w:spacing w:after="0" w:line="240" w:lineRule="auto"/>
+        <w:rPr>
+          <w:rFonts w:ascii="Courier New" w:hAnsi="Courier New" w:cs="Courier New"/>
+          <w:sz w:val="24"/>
+          <w:szCs w:val="24"/>
+        </w:rPr>
+      </w:pPr>
+    </w:p>
+    <w:p>
+      <w:pPr>
+        <w:autoSpaceDE w:val="0"/>
+        <w:autoSpaceDN w:val="0"/>
+        <w:adjustRightInd w:val="0"/>
+        <w:spacing w:after="0" w:line="240" w:lineRule="auto"/>
+        <w:rPr>
+          <w:rFonts w:ascii="Courier New" w:hAnsi="Courier New" w:cs="Courier New"/>
+          <w:sz w:val="24"/>
+          <w:szCs w:val="24"/>
+        </w:rPr>
+      </w:pPr>
+    </w:p>
+    <w:p>
+      <w:pPr>
+        <w:autoSpaceDE w:val="0"/>
+        <w:autoSpaceDN w:val="0"/>
+        <w:adjustRightInd w:val="0"/>
+        <w:spacing w:after="0" w:line="240" w:lineRule="auto"/>
+        <w:rPr>
+          <w:rFonts w:ascii="Courier New" w:hAnsi="Courier New" w:cs="Courier New"/>
+          <w:sz w:val="24"/>
+          <w:szCs w:val="24"/>
+        </w:rPr>
+      </w:pPr>
+    </w:p>
+    <w:p>
+      <w:pPr>
+        <w:autoSpaceDE w:val="0"/>
+        <w:autoSpaceDN w:val="0"/>
+        <w:adjustRightInd w:val="0"/>
+        <w:spacing w:after="0" w:line="240" w:lineRule="auto"/>
+        <w:rPr>
+          <w:rFonts w:ascii="Courier New" w:hAnsi="Courier New" w:cs="Courier New"/>
+          <w:sz w:val="24"/>
+          <w:szCs w:val="24"/>
+        </w:rPr>
+      </w:pPr>
+    </w:p>
+    <w:p>
+      <w:pPr>
+        <w:autoSpaceDE w:val="0"/>
+        <w:autoSpaceDN w:val="0"/>
+        <w:adjustRightInd w:val="0"/>
+        <w:spacing w:after="0" w:line="240" w:lineRule="auto"/>
+        <w:rPr>
+          <w:rFonts w:ascii="Courier New" w:hAnsi="Courier New" w:cs="Courier New"/>
+          <w:sz w:val="24"/>
+          <w:szCs w:val="24"/>
+        </w:rPr>
+      </w:pPr>
+    </w:p>
+    <w:p>
+      <w:pPr>
+        <w:autoSpaceDE w:val="0"/>
+        <w:autoSpaceDN w:val="0"/>
+        <w:adjustRightInd w:val="0"/>
+        <w:spacing w:after="0" w:line="240" w:lineRule="auto"/>
+        <w:rPr>
+          <w:rFonts w:ascii="Courier New" w:hAnsi="Courier New" w:cs="Courier New"/>
+          <w:sz w:val="24"/>
+          <w:szCs w:val="24"/>
+        </w:rPr>
+      </w:pPr>
+    </w:p>
+    <w:p>
+      <w:pPr>
+        <w:autoSpaceDE w:val="0"/>
+        <w:autoSpaceDN w:val="0"/>
+        <w:adjustRightInd w:val="0"/>
+        <w:spacing w:after="0" w:line="240" w:lineRule="auto"/>
+        <w:rPr>
+          <w:rFonts w:ascii="Courier New" w:hAnsi="Courier New" w:cs="Courier New"/>
+          <w:sz w:val="24"/>
+          <w:szCs w:val="24"/>
+        </w:rPr>
+      </w:pPr>
+    </w:p>
+    <w:p>
+      <w:pPr>
+        <w:autoSpaceDE w:val="0"/>
+        <w:autoSpaceDN w:val="0"/>
+        <w:adjustRightInd w:val="0"/>
+        <w:spacing w:after="0" w:line="240" w:lineRule="auto"/>
+        <w:rPr>
+          <w:rFonts w:ascii="Courier New" w:hAnsi="Courier New" w:cs="Courier New"/>
+          <w:sz w:val="24"/>
+          <w:szCs w:val="24"/>
+        </w:rPr>
+      </w:pPr>
+    </w:p>
+    <w:p>
+      <w:pPr>
+        <w:autoSpaceDE w:val="0"/>
+        <w:autoSpaceDN w:val="0"/>
+        <w:adjustRightInd w:val="0"/>
+        <w:spacing w:after="0" w:line="240" w:lineRule="auto"/>
+        <w:rPr>
+          <w:rFonts w:ascii="Courier New" w:hAnsi="Courier New" w:cs="Courier New"/>
+          <w:sz w:val="24"/>
+          <w:szCs w:val="24"/>
+        </w:rPr>
+      </w:pPr>
+    </w:p>
+    <w:p>
+      <w:pPr>
+        <w:autoSpaceDE w:val="0"/>
+        <w:autoSpaceDN w:val="0"/>
+        <w:adjustRightInd w:val="0"/>
+        <w:spacing w:after="0" w:line="240" w:lineRule="auto"/>
+        <w:rPr>
+          <w:rFonts w:ascii="Courier New" w:hAnsi="Courier New" w:cs="Courier New"/>
+          <w:sz w:val="24"/>
+          <w:szCs w:val="24"/>
+        </w:rPr>
+      </w:pPr>
+    </w:p>
+    <w:p>
+      <w:pPr>
+        <w:autoSpaceDE w:val="0"/>
+        <w:autoSpaceDN w:val="0"/>
+        <w:adjustRightInd w:val="0"/>
+        <w:spacing w:after="0" w:line="240" w:lineRule="auto"/>
+        <w:rPr>
+          <w:rFonts w:ascii="Courier New" w:hAnsi="Courier New" w:cs="Courier New"/>
+          <w:sz w:val="24"/>
+          <w:szCs w:val="24"/>
+        </w:rPr>
+      </w:pPr>
+    </w:p>
+    <w:p>
+      <w:pPr>
+        <w:autoSpaceDE w:val="0"/>
+        <w:autoSpaceDN w:val="0"/>
+        <w:adjustRightInd w:val="0"/>
+        <w:spacing w:after="0" w:line="240" w:lineRule="auto"/>
+        <w:rPr>
+          <w:rFonts w:ascii="Courier New" w:hAnsi="Courier New" w:cs="Courier New"/>
+          <w:sz w:val="24"/>
+          <w:szCs w:val="24"/>
+        </w:rPr>
+      </w:pPr>
+    </w:p>
+    <w:p>
+      <w:pPr>
+        <w:autoSpaceDE w:val="0"/>
+        <w:autoSpaceDN w:val="0"/>
+        <w:adjustRightInd w:val="0"/>
+        <w:spacing w:after="0" w:line="240" w:lineRule="auto"/>
+        <w:rPr>
+          <w:rFonts w:ascii="Courier New" w:hAnsi="Courier New" w:cs="Courier New"/>
+          <w:sz w:val="24"/>
+          <w:szCs w:val="24"/>
+        </w:rPr>
+      </w:pPr>
+    </w:p>
+    <w:p>
+      <w:pPr>
+        <w:autoSpaceDE w:val="0"/>
+        <w:autoSpaceDN w:val="0"/>
+        <w:adjustRightInd w:val="0"/>
+        <w:spacing w:after="0" w:line="240" w:lineRule="auto"/>
+        <w:rPr>
+          <w:rFonts w:ascii="Courier New" w:hAnsi="Courier New" w:cs="Courier New"/>
+          <w:sz w:val="24"/>
+          <w:szCs w:val="24"/>
+        </w:rPr>
+      </w:pPr>
+    </w:p>
+    <w:p>
+      <w:pPr>
+        <w:autoSpaceDE w:val="0"/>
+        <w:autoSpaceDN w:val="0"/>
+        <w:adjustRightInd w:val="0"/>
+        <w:spacing w:after="0" w:line="240" w:lineRule="auto"/>
+        <w:rPr>
+          <w:rFonts w:ascii="Courier New" w:hAnsi="Courier New" w:cs="Courier New"/>
+          <w:sz w:val="24"/>
+          <w:szCs w:val="24"/>
+        </w:rPr>
+      </w:pPr>
+    </w:p>
+    <w:p>
+      <w:pPr>
+        <w:autoSpaceDE w:val="0"/>
+        <w:autoSpaceDN w:val="0"/>
+        <w:adjustRightInd w:val="0"/>
+        <w:spacing w:after="0" w:line="240" w:lineRule="auto"/>
+        <w:rPr>
+          <w:rFonts w:ascii="Courier New" w:hAnsi="Courier New" w:cs="Courier New"/>
+          <w:sz w:val="24"/>
+          <w:szCs w:val="24"/>
+        </w:rPr>
+      </w:pPr>
+    </w:p>
+    <w:p>
+      <w:pPr>
+        <w:autoSpaceDE w:val="0"/>
+        <w:autoSpaceDN w:val="0"/>
+        <w:adjustRightInd w:val="0"/>
+        <w:spacing w:after="0" w:line="240" w:lineRule="auto"/>
+        <w:rPr>
+          <w:rFonts w:ascii="Courier New" w:hAnsi="Courier New" w:cs="Courier New"/>
+          <w:sz w:val="24"/>
+          <w:szCs w:val="24"/>
+        </w:rPr>
+      </w:pPr>
+    </w:p>
+    <w:p>
+      <w:pPr>
+        <w:autoSpaceDE w:val="0"/>
+        <w:autoSpaceDN w:val="0"/>
+        <w:adjustRightInd w:val="0"/>
+        <w:spacing w:after="0" w:line="240" w:lineRule="auto"/>
+        <w:rPr>
+          <w:rFonts w:ascii="Courier New" w:hAnsi="Courier New" w:cs="Courier New"/>
+          <w:sz w:val="24"/>
+          <w:szCs w:val="24"/>
+        </w:rPr>
+      </w:pPr>
+    </w:p>
+    <w:p>
+      <w:pPr>
+        <w:autoSpaceDE w:val="0"/>
+        <w:autoSpaceDN w:val="0"/>
+        <w:adjustRightInd w:val="0"/>
+        <w:spacing w:after="0" w:line="240" w:lineRule="auto"/>
+        <w:rPr>
+          <w:rFonts w:ascii="Courier New" w:hAnsi="Courier New" w:cs="Courier New"/>
+          <w:sz w:val="24"/>
+          <w:szCs w:val="24"/>
+        </w:rPr>
+      </w:pPr>
+    </w:p>
+    <w:p>
+      <w:pPr>
+        <w:autoSpaceDE w:val="0"/>
+        <w:autoSpaceDN w:val="0"/>
+        <w:adjustRightInd w:val="0"/>
+        <w:spacing w:after="0" w:line="240" w:lineRule="auto"/>
+        <w:rPr>
+          <w:rFonts w:ascii="Courier New" w:hAnsi="Courier New" w:cs="Courier New"/>
+          <w:sz w:val="24"/>
+          <w:szCs w:val="24"/>
+        </w:rPr>
+      </w:pPr>
+    </w:p>
+    <w:p>
+      <w:pPr>
+        <w:autoSpaceDE w:val="0"/>
+        <w:autoSpaceDN w:val="0"/>
+        <w:adjustRightInd w:val="0"/>
+        <w:spacing w:after="0" w:line="240" w:lineRule="auto"/>
+        <w:rPr>
+          <w:rFonts w:ascii="Courier New" w:hAnsi="Courier New" w:cs="Courier New"/>
+          <w:sz w:val="24"/>
+          <w:szCs w:val="24"/>
+        </w:rPr>
+      </w:pPr>
+    </w:p>
+    <w:p>
+      <w:pPr>
+        <w:pStyle w:val="Nagwek1"/>
+      </w:pPr>
+      <w:r>
+        <w:lastRenderedPageBreak/>
+        <w:t>Zad 2.</w:t>
+      </w:r>
+    </w:p>
+    <w:p>
+      <w:r>
+        <w:t>Metoda eliminacji gausa z częściowym wyborem elementu podstawowego składa się z 2 kroków:</w:t>
+      </w:r>
+    </w:p>
+    <w:p>
+      <w:pPr>
+        <w:pStyle w:val="Akapitzlist"/>
+        <w:numPr>
+          <w:ilvl w:val="0"/>
+          <w:numId w:val="2"/>
+        </w:numPr>
+      </w:pPr>
+      <w:r>
+        <w:t>Eliminacja Gaussa, czyli doprowadzenie macierzy do macierzy trójkątnej</w:t>
+      </w:r>
+    </w:p>
+    <w:p>
+      <w:pPr>
+        <w:pStyle w:val="Akapitzlist"/>
+        <w:numPr>
+          <w:ilvl w:val="0"/>
+          <w:numId w:val="2"/>
+        </w:numPr>
+      </w:pPr>
+      <w:r>
+        <w:t>Postępowanie odwrotne (</w:t>
+      </w:r>
+      <w:proofErr w:type="spellStart"/>
+      <w:r>
+        <w:t>ang</w:t>
+      </w:r>
+      <w:proofErr w:type="spellEnd"/>
+      <w:r>
+        <w:t xml:space="preserve"> </w:t>
+      </w:r>
+      <w:proofErr w:type="spellStart"/>
+      <w:r>
+        <w:rPr>
+          <w:i/>
+        </w:rPr>
+        <w:t>back</w:t>
+      </w:r>
+      <w:proofErr w:type="spellEnd"/>
+      <w:r>
+        <w:rPr>
+          <w:i/>
+        </w:rPr>
+        <w:t xml:space="preserve"> </w:t>
+      </w:r>
+      <w:proofErr w:type="spellStart"/>
+      <w:r>
+        <w:rPr>
+          <w:i/>
+        </w:rPr>
+        <w:t>substitution</w:t>
+      </w:r>
+      <w:proofErr w:type="spellEnd"/>
+      <w:r>
+        <w:t>), czyli podstawianie pod zmienne od końca.</w:t>
+      </w:r>
+    </w:p>
+    <w:p>
+      <w:r>
+        <w:t>Wybór elementu głównego następuje przy każdej pętli eliminacji zmiennych w kroku 1.</w:t>
+      </w:r>
+    </w:p>
+    <w:p>
+      <w:r>
+        <w:t>Tak wygląda zaimplementowana przeze mnie funkcja do eliminacji Gausa.</w:t>
+      </w:r>
+    </w:p>
+    <w:p>
+      <w:pPr>
+        <w:autoSpaceDE w:val="0"/>
+        <w:autoSpaceDN w:val="0"/>
+        <w:adjustRightInd w:val="0"/>
+        <w:spacing w:after="0" w:line="240" w:lineRule="auto"/>
+        <w:rPr>
+          <w:rFonts w:ascii="Courier New" w:hAnsi="Courier New" w:cs="Courier New"/>
+          <w:sz w:val="24"/>
+          <w:szCs w:val="24"/>
+          <w:lang w:val="en-US"/>
+        </w:rPr>
+      </w:pPr>
+      <w:r>
+        <w:rPr>
+          <w:rFonts w:ascii="Courier New" w:hAnsi="Courier New" w:cs="Courier New"/>
+          <w:color w:val="0000FF"/>
+          <w:sz w:val="20"/>
+          <w:szCs w:val="20"/>
+          <w:lang w:val="en-US"/>
+        </w:rPr>
+        <w:t>function</w:t>
+      </w:r>
+      <w:r>
+        <w:rPr>
+          <w:rFonts w:ascii="Courier New" w:hAnsi="Courier New" w:cs="Courier New"/>
+          <w:color w:val="000000"/>
+          <w:sz w:val="20"/>
+          <w:szCs w:val="20"/>
+          <w:lang w:val="en-US"/>
+        </w:rPr>
+        <w:t xml:space="preserve"> [</w:t>
+      </w:r>
+      <w:proofErr w:type="spellStart"/>
+      <w:r>
+        <w:rPr>
+          <w:rFonts w:ascii="Courier New" w:hAnsi="Courier New" w:cs="Courier New"/>
+          <w:color w:val="000000"/>
+          <w:sz w:val="20"/>
+          <w:szCs w:val="20"/>
+          <w:lang w:val="en-US"/>
+        </w:rPr>
+        <w:t>mat_L</w:t>
+      </w:r>
+      <w:proofErr w:type="spellEnd"/>
+      <w:r>
+        <w:rPr>
+          <w:rFonts w:ascii="Courier New" w:hAnsi="Courier New" w:cs="Courier New"/>
+          <w:color w:val="000000"/>
+          <w:sz w:val="20"/>
+          <w:szCs w:val="20"/>
+          <w:lang w:val="en-US"/>
+        </w:rPr>
+        <w:t xml:space="preserve">, </w:t>
+      </w:r>
+      <w:proofErr w:type="spellStart"/>
+      <w:r>
+        <w:rPr>
+          <w:rFonts w:ascii="Courier New" w:hAnsi="Courier New" w:cs="Courier New"/>
+          <w:color w:val="000000"/>
+          <w:sz w:val="20"/>
+          <w:szCs w:val="20"/>
+          <w:lang w:val="en-US"/>
+        </w:rPr>
+        <w:t>mat_U</w:t>
+      </w:r>
+      <w:proofErr w:type="spellEnd"/>
+      <w:r>
+        <w:rPr>
+          <w:rFonts w:ascii="Courier New" w:hAnsi="Courier New" w:cs="Courier New"/>
+          <w:color w:val="000000"/>
+          <w:sz w:val="20"/>
+          <w:szCs w:val="20"/>
+          <w:lang w:val="en-US"/>
+        </w:rPr>
+        <w:t xml:space="preserve">, </w:t>
+      </w:r>
+      <w:proofErr w:type="spellStart"/>
+      <w:r>
+        <w:rPr>
+          <w:rFonts w:ascii="Courier New" w:hAnsi="Courier New" w:cs="Courier New"/>
+          <w:color w:val="000000"/>
+          <w:sz w:val="20"/>
+          <w:szCs w:val="20"/>
+          <w:lang w:val="en-US"/>
+        </w:rPr>
+        <w:t>mat_B</w:t>
+      </w:r>
+      <w:proofErr w:type="spellEnd"/>
+      <w:r>
+        <w:rPr>
+          <w:rFonts w:ascii="Courier New" w:hAnsi="Courier New" w:cs="Courier New"/>
+          <w:color w:val="000000"/>
+          <w:sz w:val="20"/>
+          <w:szCs w:val="20"/>
+          <w:lang w:val="en-US"/>
+        </w:rPr>
+        <w:t xml:space="preserve">] = </w:t>
+      </w:r>
+      <w:proofErr w:type="spellStart"/>
+      <w:r>
+        <w:rPr>
+          <w:rFonts w:ascii="Courier New" w:hAnsi="Courier New" w:cs="Courier New"/>
+          <w:color w:val="000000"/>
+          <w:sz w:val="20"/>
+          <w:szCs w:val="20"/>
+          <w:lang w:val="en-US"/>
+        </w:rPr>
+        <w:t>gaussian_eliminate</w:t>
+      </w:r>
+      <w:proofErr w:type="spellEnd"/>
+      <w:r>
+        <w:rPr>
+          <w:rFonts w:ascii="Courier New" w:hAnsi="Courier New" w:cs="Courier New"/>
+          <w:color w:val="000000"/>
+          <w:sz w:val="20"/>
+          <w:szCs w:val="20"/>
+          <w:lang w:val="en-US"/>
+        </w:rPr>
+        <w:t>(input)</w:t>
+      </w:r>
+    </w:p>
+    <w:p>
+      <w:pPr>
+        <w:autoSpaceDE w:val="0"/>
+        <w:autoSpaceDN w:val="0"/>
+        <w:adjustRightInd w:val="0"/>
+        <w:spacing w:after="0" w:line="240" w:lineRule="auto"/>
+        <w:rPr>
+          <w:rFonts w:ascii="Courier New" w:hAnsi="Courier New" w:cs="Courier New"/>
+          <w:sz w:val="24"/>
+          <w:szCs w:val="24"/>
+          <w:lang w:val="en-US"/>
+        </w:rPr>
+      </w:pPr>
+      <w:r>
+        <w:rPr>
+          <w:rFonts w:ascii="Courier New" w:hAnsi="Courier New" w:cs="Courier New"/>
+          <w:color w:val="000000"/>
+          <w:sz w:val="20"/>
+          <w:szCs w:val="20"/>
+          <w:lang w:val="en-US"/>
+        </w:rPr>
+        <w:t xml:space="preserve">    Mat = input;</w:t>
+      </w:r>
+    </w:p>
+    <w:p>
+      <w:pPr>
+        <w:autoSpaceDE w:val="0"/>
+        <w:autoSpaceDN w:val="0"/>
+        <w:adjustRightInd w:val="0"/>
+        <w:spacing w:after="0" w:line="240" w:lineRule="auto"/>
+        <w:rPr>
+          <w:rFonts w:ascii="Courier New" w:hAnsi="Courier New" w:cs="Courier New"/>
+          <w:sz w:val="24"/>
+          <w:szCs w:val="24"/>
+          <w:lang w:val="en-US"/>
+        </w:rPr>
+      </w:pPr>
+      <w:r>
+        <w:rPr>
+          <w:rFonts w:ascii="Courier New" w:hAnsi="Courier New" w:cs="Courier New"/>
+          <w:color w:val="000000"/>
+          <w:sz w:val="20"/>
+          <w:szCs w:val="20"/>
+          <w:lang w:val="en-US"/>
+        </w:rPr>
+        <w:t xml:space="preserve">    </w:t>
+      </w:r>
+      <w:proofErr w:type="spellStart"/>
+      <w:r>
+        <w:rPr>
+          <w:rFonts w:ascii="Courier New" w:hAnsi="Courier New" w:cs="Courier New"/>
+          <w:color w:val="000000"/>
+          <w:sz w:val="20"/>
+          <w:szCs w:val="20"/>
+          <w:lang w:val="en-US"/>
+        </w:rPr>
+        <w:t>A_dims</w:t>
+      </w:r>
+      <w:proofErr w:type="spellEnd"/>
+      <w:r>
+        <w:rPr>
+          <w:rFonts w:ascii="Courier New" w:hAnsi="Courier New" w:cs="Courier New"/>
+          <w:color w:val="000000"/>
+          <w:sz w:val="20"/>
+          <w:szCs w:val="20"/>
+          <w:lang w:val="en-US"/>
+        </w:rPr>
+        <w:t xml:space="preserve"> = size(Mat);</w:t>
+      </w:r>
+    </w:p>
+    <w:p>
+      <w:pPr>
+        <w:autoSpaceDE w:val="0"/>
+        <w:autoSpaceDN w:val="0"/>
+        <w:adjustRightInd w:val="0"/>
+        <w:spacing w:after="0" w:line="240" w:lineRule="auto"/>
+        <w:rPr>
+          <w:rFonts w:ascii="Courier New" w:hAnsi="Courier New" w:cs="Courier New"/>
+          <w:sz w:val="24"/>
+          <w:szCs w:val="24"/>
+          <w:lang w:val="en-US"/>
+        </w:rPr>
+      </w:pPr>
+      <w:r>
+        <w:rPr>
+          <w:rFonts w:ascii="Courier New" w:hAnsi="Courier New" w:cs="Courier New"/>
+          <w:color w:val="000000"/>
+          <w:sz w:val="20"/>
+          <w:szCs w:val="20"/>
+          <w:lang w:val="en-US"/>
+        </w:rPr>
+        <w:t xml:space="preserve">    </w:t>
+      </w:r>
+      <w:proofErr w:type="spellStart"/>
+      <w:r>
+        <w:rPr>
+          <w:rFonts w:ascii="Courier New" w:hAnsi="Courier New" w:cs="Courier New"/>
+          <w:color w:val="000000"/>
+          <w:sz w:val="20"/>
+          <w:szCs w:val="20"/>
+          <w:lang w:val="en-US"/>
+        </w:rPr>
+        <w:t>n_rows</w:t>
+      </w:r>
+      <w:proofErr w:type="spellEnd"/>
+      <w:r>
+        <w:rPr>
+          <w:rFonts w:ascii="Courier New" w:hAnsi="Courier New" w:cs="Courier New"/>
+          <w:color w:val="000000"/>
+          <w:sz w:val="20"/>
+          <w:szCs w:val="20"/>
+          <w:lang w:val="en-US"/>
+        </w:rPr>
+        <w:t xml:space="preserve"> = </w:t>
+      </w:r>
+      <w:proofErr w:type="spellStart"/>
+      <w:r>
+        <w:rPr>
+          <w:rFonts w:ascii="Courier New" w:hAnsi="Courier New" w:cs="Courier New"/>
+          <w:color w:val="000000"/>
+          <w:sz w:val="20"/>
+          <w:szCs w:val="20"/>
+          <w:lang w:val="en-US"/>
+        </w:rPr>
+        <w:t>A_dims</w:t>
+      </w:r>
+      <w:proofErr w:type="spellEnd"/>
+      <w:r>
+        <w:rPr>
+          <w:rFonts w:ascii="Courier New" w:hAnsi="Courier New" w:cs="Courier New"/>
+          <w:color w:val="000000"/>
+          <w:sz w:val="20"/>
+          <w:szCs w:val="20"/>
+          <w:lang w:val="en-US"/>
+        </w:rPr>
+        <w:t>(1);</w:t>
+      </w:r>
+    </w:p>
+    <w:p>
+      <w:pPr>
+        <w:autoSpaceDE w:val="0"/>
+        <w:autoSpaceDN w:val="0"/>
+        <w:adjustRightInd w:val="0"/>
+        <w:spacing w:after="0" w:line="240" w:lineRule="auto"/>
+        <w:rPr>
+          <w:rFonts w:ascii="Courier New" w:hAnsi="Courier New" w:cs="Courier New"/>
+          <w:sz w:val="24"/>
+          <w:szCs w:val="24"/>
+          <w:lang w:val="en-US"/>
+        </w:rPr>
+      </w:pPr>
+      <w:r>
+        <w:rPr>
+          <w:rFonts w:ascii="Courier New" w:hAnsi="Courier New" w:cs="Courier New"/>
+          <w:color w:val="000000"/>
+          <w:sz w:val="20"/>
+          <w:szCs w:val="20"/>
+          <w:lang w:val="en-US"/>
+        </w:rPr>
+        <w:t xml:space="preserve">    </w:t>
+      </w:r>
+      <w:proofErr w:type="spellStart"/>
+      <w:r>
+        <w:rPr>
+          <w:rFonts w:ascii="Courier New" w:hAnsi="Courier New" w:cs="Courier New"/>
+          <w:color w:val="000000"/>
+          <w:sz w:val="20"/>
+          <w:szCs w:val="20"/>
+          <w:lang w:val="en-US"/>
+        </w:rPr>
+        <w:t>n_cols</w:t>
+      </w:r>
+      <w:proofErr w:type="spellEnd"/>
+      <w:r>
+        <w:rPr>
+          <w:rFonts w:ascii="Courier New" w:hAnsi="Courier New" w:cs="Courier New"/>
+          <w:color w:val="000000"/>
+          <w:sz w:val="20"/>
+          <w:szCs w:val="20"/>
+          <w:lang w:val="en-US"/>
+        </w:rPr>
+        <w:t xml:space="preserve"> = </w:t>
+      </w:r>
+      <w:proofErr w:type="spellStart"/>
+      <w:r>
+        <w:rPr>
+          <w:rFonts w:ascii="Courier New" w:hAnsi="Courier New" w:cs="Courier New"/>
+          <w:color w:val="000000"/>
+          <w:sz w:val="20"/>
+          <w:szCs w:val="20"/>
+          <w:lang w:val="en-US"/>
+        </w:rPr>
+        <w:t>A_dims</w:t>
+      </w:r>
+      <w:proofErr w:type="spellEnd"/>
+      <w:r>
+        <w:rPr>
+          <w:rFonts w:ascii="Courier New" w:hAnsi="Courier New" w:cs="Courier New"/>
+          <w:color w:val="000000"/>
+          <w:sz w:val="20"/>
+          <w:szCs w:val="20"/>
+          <w:lang w:val="en-US"/>
+        </w:rPr>
+        <w:t>(2);</w:t>
+      </w:r>
+    </w:p>
+    <w:p>
+      <w:pPr>
+        <w:autoSpaceDE w:val="0"/>
+        <w:autoSpaceDN w:val="0"/>
+        <w:adjustRightInd w:val="0"/>
+        <w:spacing w:after="0" w:line="240" w:lineRule="auto"/>
+        <w:rPr>
+          <w:rFonts w:ascii="Courier New" w:hAnsi="Courier New" w:cs="Courier New"/>
+          <w:sz w:val="24"/>
+          <w:szCs w:val="24"/>
+          <w:lang w:val="en-US"/>
+        </w:rPr>
+      </w:pPr>
+      <w:r>
+        <w:rPr>
+          <w:rFonts w:ascii="Courier New" w:hAnsi="Courier New" w:cs="Courier New"/>
+          <w:color w:val="000000"/>
+          <w:sz w:val="20"/>
+          <w:szCs w:val="20"/>
+          <w:lang w:val="en-US"/>
+        </w:rPr>
+        <w:t xml:space="preserve">    </w:t>
+      </w:r>
+      <w:proofErr w:type="spellStart"/>
+      <w:r>
+        <w:rPr>
+          <w:rFonts w:ascii="Courier New" w:hAnsi="Courier New" w:cs="Courier New"/>
+          <w:color w:val="000000"/>
+          <w:sz w:val="20"/>
+          <w:szCs w:val="20"/>
+          <w:lang w:val="en-US"/>
+        </w:rPr>
+        <w:t>mat_L</w:t>
+      </w:r>
+      <w:proofErr w:type="spellEnd"/>
+      <w:r>
+        <w:rPr>
+          <w:rFonts w:ascii="Courier New" w:hAnsi="Courier New" w:cs="Courier New"/>
+          <w:color w:val="000000"/>
+          <w:sz w:val="20"/>
+          <w:szCs w:val="20"/>
+          <w:lang w:val="en-US"/>
+        </w:rPr>
+        <w:t xml:space="preserve"> = zeros(</w:t>
+      </w:r>
+      <w:proofErr w:type="spellStart"/>
+      <w:r>
+        <w:rPr>
+          <w:rFonts w:ascii="Courier New" w:hAnsi="Courier New" w:cs="Courier New"/>
+          <w:color w:val="000000"/>
+          <w:sz w:val="20"/>
+          <w:szCs w:val="20"/>
+          <w:lang w:val="en-US"/>
+        </w:rPr>
+        <w:t>n_rows</w:t>
+      </w:r>
+      <w:proofErr w:type="spellEnd"/>
+      <w:r>
+        <w:rPr>
+          <w:rFonts w:ascii="Courier New" w:hAnsi="Courier New" w:cs="Courier New"/>
+          <w:color w:val="000000"/>
+          <w:sz w:val="20"/>
+          <w:szCs w:val="20"/>
+          <w:lang w:val="en-US"/>
+        </w:rPr>
+        <w:t>, n_cols-1);</w:t>
+      </w:r>
+    </w:p>
+    <w:p>
+      <w:pPr>
+        <w:autoSpaceDE w:val="0"/>
+        <w:autoSpaceDN w:val="0"/>
+        <w:adjustRightInd w:val="0"/>
+        <w:spacing w:after="0" w:line="240" w:lineRule="auto"/>
+        <w:rPr>
+          <w:rFonts w:ascii="Courier New" w:hAnsi="Courier New" w:cs="Courier New"/>
+          <w:sz w:val="24"/>
+          <w:szCs w:val="24"/>
+          <w:lang w:val="en-US"/>
+        </w:rPr>
+      </w:pPr>
+      <w:r>
+        <w:rPr>
+          <w:rFonts w:ascii="Courier New" w:hAnsi="Courier New" w:cs="Courier New"/>
+          <w:color w:val="000000"/>
+          <w:sz w:val="20"/>
+          <w:szCs w:val="20"/>
+          <w:lang w:val="en-US"/>
+        </w:rPr>
+        <w:t xml:space="preserve">    </w:t>
+      </w:r>
+      <w:r>
+        <w:rPr>
+          <w:rFonts w:ascii="Courier New" w:hAnsi="Courier New" w:cs="Courier New"/>
+          <w:color w:val="0000FF"/>
+          <w:sz w:val="20"/>
+          <w:szCs w:val="20"/>
+          <w:lang w:val="en-US"/>
+        </w:rPr>
+        <w:t>for</w:t>
+      </w:r>
+      <w:r>
+        <w:rPr>
+          <w:rFonts w:ascii="Courier New" w:hAnsi="Courier New" w:cs="Courier New"/>
+          <w:color w:val="000000"/>
+          <w:sz w:val="20"/>
+          <w:szCs w:val="20"/>
+          <w:lang w:val="en-US"/>
+        </w:rPr>
+        <w:t xml:space="preserve"> k=1 : </w:t>
+      </w:r>
+      <w:proofErr w:type="spellStart"/>
+      <w:r>
+        <w:rPr>
+          <w:rFonts w:ascii="Courier New" w:hAnsi="Courier New" w:cs="Courier New"/>
+          <w:color w:val="000000"/>
+          <w:sz w:val="20"/>
+          <w:szCs w:val="20"/>
+          <w:lang w:val="en-US"/>
+        </w:rPr>
+        <w:t>n_rows</w:t>
+      </w:r>
+      <w:proofErr w:type="spellEnd"/>
+    </w:p>
+    <w:p>
+      <w:pPr>
+        <w:autoSpaceDE w:val="0"/>
+        <w:autoSpaceDN w:val="0"/>
+        <w:adjustRightInd w:val="0"/>
+        <w:spacing w:after="0" w:line="240" w:lineRule="auto"/>
+        <w:rPr>
+          <w:rFonts w:ascii="Courier New" w:hAnsi="Courier New" w:cs="Courier New"/>
+          <w:sz w:val="24"/>
+          <w:szCs w:val="24"/>
+          <w:lang w:val="en-US"/>
+        </w:rPr>
+      </w:pPr>
+      <w:r>
+        <w:rPr>
+          <w:rFonts w:ascii="Courier New" w:hAnsi="Courier New" w:cs="Courier New"/>
+          <w:color w:val="000000"/>
+          <w:sz w:val="20"/>
+          <w:szCs w:val="20"/>
+          <w:lang w:val="en-US"/>
+        </w:rPr>
+        <w:t xml:space="preserve">        </w:t>
+      </w:r>
+      <w:r>
+        <w:rPr>
+          <w:rFonts w:ascii="Courier New" w:hAnsi="Courier New" w:cs="Courier New"/>
+          <w:color w:val="228B22"/>
+          <w:sz w:val="20"/>
+          <w:szCs w:val="20"/>
+          <w:lang w:val="en-US"/>
+        </w:rPr>
+        <w:t>%find the row with the highest value</w:t>
+      </w:r>
+    </w:p>
+    <w:p>
+      <w:pPr>
+        <w:autoSpaceDE w:val="0"/>
+        <w:autoSpaceDN w:val="0"/>
+        <w:adjustRightInd w:val="0"/>
+        <w:spacing w:after="0" w:line="240" w:lineRule="auto"/>
+        <w:rPr>
+          <w:rFonts w:ascii="Courier New" w:hAnsi="Courier New" w:cs="Courier New"/>
+          <w:sz w:val="24"/>
+          <w:szCs w:val="24"/>
+          <w:lang w:val="en-US"/>
+        </w:rPr>
+      </w:pPr>
+      <w:r>
+        <w:rPr>
+          <w:rFonts w:ascii="Courier New" w:hAnsi="Courier New" w:cs="Courier New"/>
+          <w:color w:val="000000"/>
+          <w:sz w:val="20"/>
+          <w:szCs w:val="20"/>
+          <w:lang w:val="en-US"/>
+        </w:rPr>
+        <w:t xml:space="preserve">        row = k;</w:t>
+      </w:r>
+    </w:p>
+    <w:p>
+      <w:pPr>
+        <w:autoSpaceDE w:val="0"/>
+        <w:autoSpaceDN w:val="0"/>
+        <w:adjustRightInd w:val="0"/>
+        <w:spacing w:after="0" w:line="240" w:lineRule="auto"/>
+        <w:rPr>
+          <w:rFonts w:ascii="Courier New" w:hAnsi="Courier New" w:cs="Courier New"/>
+          <w:sz w:val="24"/>
+          <w:szCs w:val="24"/>
+          <w:lang w:val="en-US"/>
+        </w:rPr>
+      </w:pPr>
+      <w:r>
+        <w:rPr>
+          <w:rFonts w:ascii="Courier New" w:hAnsi="Courier New" w:cs="Courier New"/>
+          <w:color w:val="000000"/>
+          <w:sz w:val="20"/>
+          <w:szCs w:val="20"/>
+          <w:lang w:val="en-US"/>
+        </w:rPr>
+        <w:t xml:space="preserve">        col = k;</w:t>
+      </w:r>
+    </w:p>
+    <w:p>
+      <w:pPr>
+        <w:autoSpaceDE w:val="0"/>
+        <w:autoSpaceDN w:val="0"/>
+        <w:adjustRightInd w:val="0"/>
+        <w:spacing w:after="0" w:line="240" w:lineRule="auto"/>
+        <w:rPr>
+          <w:rFonts w:ascii="Courier New" w:hAnsi="Courier New" w:cs="Courier New"/>
+          <w:sz w:val="24"/>
+          <w:szCs w:val="24"/>
+          <w:lang w:val="en-US"/>
+        </w:rPr>
+      </w:pPr>
+      <w:r>
+        <w:rPr>
+          <w:rFonts w:ascii="Courier New" w:hAnsi="Courier New" w:cs="Courier New"/>
+          <w:color w:val="000000"/>
+          <w:sz w:val="20"/>
+          <w:szCs w:val="20"/>
+          <w:lang w:val="en-US"/>
+        </w:rPr>
+        <w:t xml:space="preserve">        </w:t>
+      </w:r>
+      <w:r>
+        <w:rPr>
+          <w:rFonts w:ascii="Courier New" w:hAnsi="Courier New" w:cs="Courier New"/>
+          <w:color w:val="228B22"/>
+          <w:sz w:val="20"/>
+          <w:szCs w:val="20"/>
+          <w:lang w:val="en-US"/>
+        </w:rPr>
+        <w:t>%temporary vector to find the greatest element(absolute value)</w:t>
+      </w:r>
+    </w:p>
+    <w:p>
+      <w:pPr>
+        <w:autoSpaceDE w:val="0"/>
+        <w:autoSpaceDN w:val="0"/>
+        <w:adjustRightInd w:val="0"/>
+        <w:spacing w:after="0" w:line="240" w:lineRule="auto"/>
+        <w:rPr>
+          <w:rFonts w:ascii="Courier New" w:hAnsi="Courier New" w:cs="Courier New"/>
+          <w:sz w:val="24"/>
+          <w:szCs w:val="24"/>
+          <w:lang w:val="en-US"/>
+        </w:rPr>
+      </w:pPr>
+      <w:r>
+        <w:rPr>
+          <w:rFonts w:ascii="Courier New" w:hAnsi="Courier New" w:cs="Courier New"/>
+          <w:color w:val="000000"/>
+          <w:sz w:val="20"/>
+          <w:szCs w:val="20"/>
+          <w:lang w:val="en-US"/>
+        </w:rPr>
+        <w:t xml:space="preserve">        </w:t>
+      </w:r>
+      <w:proofErr w:type="spellStart"/>
+      <w:r>
+        <w:rPr>
+          <w:rFonts w:ascii="Courier New" w:hAnsi="Courier New" w:cs="Courier New"/>
+          <w:color w:val="000000"/>
+          <w:sz w:val="20"/>
+          <w:szCs w:val="20"/>
+          <w:lang w:val="en-US"/>
+        </w:rPr>
+        <w:t>vec_k</w:t>
+      </w:r>
+      <w:proofErr w:type="spellEnd"/>
+      <w:r>
+        <w:rPr>
+          <w:rFonts w:ascii="Courier New" w:hAnsi="Courier New" w:cs="Courier New"/>
+          <w:color w:val="000000"/>
+          <w:sz w:val="20"/>
+          <w:szCs w:val="20"/>
+          <w:lang w:val="en-US"/>
+        </w:rPr>
+        <w:t xml:space="preserve"> = Mat(:, col);</w:t>
+      </w:r>
+    </w:p>
+    <w:p>
+      <w:pPr>
+        <w:autoSpaceDE w:val="0"/>
+        <w:autoSpaceDN w:val="0"/>
+        <w:adjustRightInd w:val="0"/>
+        <w:spacing w:after="0" w:line="240" w:lineRule="auto"/>
+        <w:rPr>
+          <w:rFonts w:ascii="Courier New" w:hAnsi="Courier New" w:cs="Courier New"/>
+          <w:sz w:val="24"/>
+          <w:szCs w:val="24"/>
+          <w:lang w:val="en-US"/>
+        </w:rPr>
+      </w:pPr>
+      <w:r>
+        <w:rPr>
+          <w:rFonts w:ascii="Courier New" w:hAnsi="Courier New" w:cs="Courier New"/>
+          <w:color w:val="000000"/>
+          <w:sz w:val="20"/>
+          <w:szCs w:val="20"/>
+          <w:lang w:val="en-US"/>
+        </w:rPr>
+        <w:t xml:space="preserve">        </w:t>
+      </w:r>
+      <w:r>
+        <w:rPr>
+          <w:rFonts w:ascii="Courier New" w:hAnsi="Courier New" w:cs="Courier New"/>
+          <w:color w:val="228B22"/>
+          <w:sz w:val="20"/>
+          <w:szCs w:val="20"/>
+          <w:lang w:val="en-US"/>
+        </w:rPr>
+        <w:t>%</w:t>
+      </w:r>
+      <w:proofErr w:type="spellStart"/>
+      <w:r>
+        <w:rPr>
+          <w:rFonts w:ascii="Courier New" w:hAnsi="Courier New" w:cs="Courier New"/>
+          <w:color w:val="228B22"/>
+          <w:sz w:val="20"/>
+          <w:szCs w:val="20"/>
+          <w:lang w:val="en-US"/>
+        </w:rPr>
+        <w:t>disp</w:t>
+      </w:r>
+      <w:proofErr w:type="spellEnd"/>
+      <w:r>
+        <w:rPr>
+          <w:rFonts w:ascii="Courier New" w:hAnsi="Courier New" w:cs="Courier New"/>
+          <w:color w:val="228B22"/>
+          <w:sz w:val="20"/>
+          <w:szCs w:val="20"/>
+          <w:lang w:val="en-US"/>
+        </w:rPr>
+        <w:t>(</w:t>
+      </w:r>
+      <w:proofErr w:type="spellStart"/>
+      <w:r>
+        <w:rPr>
+          <w:rFonts w:ascii="Courier New" w:hAnsi="Courier New" w:cs="Courier New"/>
+          <w:color w:val="228B22"/>
+          <w:sz w:val="20"/>
+          <w:szCs w:val="20"/>
+          <w:lang w:val="en-US"/>
+        </w:rPr>
+        <w:t>vec_k</w:t>
+      </w:r>
+      <w:proofErr w:type="spellEnd"/>
+      <w:r>
+        <w:rPr>
+          <w:rFonts w:ascii="Courier New" w:hAnsi="Courier New" w:cs="Courier New"/>
+          <w:color w:val="228B22"/>
+          <w:sz w:val="20"/>
+          <w:szCs w:val="20"/>
+          <w:lang w:val="en-US"/>
+        </w:rPr>
+        <w:t>);</w:t>
+      </w:r>
+    </w:p>
+    <w:p>
+      <w:pPr>
+        <w:autoSpaceDE w:val="0"/>
+        <w:autoSpaceDN w:val="0"/>
+        <w:adjustRightInd w:val="0"/>
+        <w:spacing w:after="0" w:line="240" w:lineRule="auto"/>
+        <w:rPr>
+          <w:rFonts w:ascii="Courier New" w:hAnsi="Courier New" w:cs="Courier New"/>
+          <w:sz w:val="24"/>
+          <w:szCs w:val="24"/>
+          <w:lang w:val="en-US"/>
+        </w:rPr>
+      </w:pPr>
+      <w:r>
+        <w:rPr>
+          <w:rFonts w:ascii="Courier New" w:hAnsi="Courier New" w:cs="Courier New"/>
+          <w:color w:val="000000"/>
+          <w:sz w:val="20"/>
+          <w:szCs w:val="20"/>
+          <w:lang w:val="en-US"/>
+        </w:rPr>
+        <w:t xml:space="preserve">        </w:t>
+      </w:r>
+      <w:proofErr w:type="spellStart"/>
+      <w:r>
+        <w:rPr>
+          <w:rFonts w:ascii="Courier New" w:hAnsi="Courier New" w:cs="Courier New"/>
+          <w:color w:val="000000"/>
+          <w:sz w:val="20"/>
+          <w:szCs w:val="20"/>
+          <w:lang w:val="en-US"/>
+        </w:rPr>
+        <w:t>index_max</w:t>
+      </w:r>
+      <w:proofErr w:type="spellEnd"/>
+      <w:r>
+        <w:rPr>
+          <w:rFonts w:ascii="Courier New" w:hAnsi="Courier New" w:cs="Courier New"/>
+          <w:color w:val="000000"/>
+          <w:sz w:val="20"/>
+          <w:szCs w:val="20"/>
+          <w:lang w:val="en-US"/>
+        </w:rPr>
+        <w:t xml:space="preserve"> = find(</w:t>
+      </w:r>
+      <w:proofErr w:type="spellStart"/>
+      <w:r>
+        <w:rPr>
+          <w:rFonts w:ascii="Courier New" w:hAnsi="Courier New" w:cs="Courier New"/>
+          <w:color w:val="000000"/>
+          <w:sz w:val="20"/>
+          <w:szCs w:val="20"/>
+          <w:lang w:val="en-US"/>
+        </w:rPr>
+        <w:t>vec_k</w:t>
+      </w:r>
+      <w:proofErr w:type="spellEnd"/>
+      <w:r>
+        <w:rPr>
+          <w:rFonts w:ascii="Courier New" w:hAnsi="Courier New" w:cs="Courier New"/>
+          <w:color w:val="000000"/>
+          <w:sz w:val="20"/>
+          <w:szCs w:val="20"/>
+          <w:lang w:val="en-US"/>
+        </w:rPr>
+        <w:t xml:space="preserve"> == max(abs(</w:t>
+      </w:r>
+      <w:proofErr w:type="spellStart"/>
+      <w:r>
+        <w:rPr>
+          <w:rFonts w:ascii="Courier New" w:hAnsi="Courier New" w:cs="Courier New"/>
+          <w:color w:val="000000"/>
+          <w:sz w:val="20"/>
+          <w:szCs w:val="20"/>
+          <w:lang w:val="en-US"/>
+        </w:rPr>
+        <w:t>vec_k</w:t>
+      </w:r>
+      <w:proofErr w:type="spellEnd"/>
+      <w:r>
+        <w:rPr>
+          <w:rFonts w:ascii="Courier New" w:hAnsi="Courier New" w:cs="Courier New"/>
+          <w:color w:val="000000"/>
+          <w:sz w:val="20"/>
+          <w:szCs w:val="20"/>
+          <w:lang w:val="en-US"/>
+        </w:rPr>
+        <w:t>(</w:t>
+      </w:r>
+      <w:proofErr w:type="spellStart"/>
+      <w:r>
+        <w:rPr>
+          <w:rFonts w:ascii="Courier New" w:hAnsi="Courier New" w:cs="Courier New"/>
+          <w:color w:val="000000"/>
+          <w:sz w:val="20"/>
+          <w:szCs w:val="20"/>
+          <w:lang w:val="en-US"/>
+        </w:rPr>
+        <w:t>row:n_rows</w:t>
+      </w:r>
+      <w:proofErr w:type="spellEnd"/>
+      <w:r>
+        <w:rPr>
+          <w:rFonts w:ascii="Courier New" w:hAnsi="Courier New" w:cs="Courier New"/>
+          <w:color w:val="000000"/>
+          <w:sz w:val="20"/>
+          <w:szCs w:val="20"/>
+          <w:lang w:val="en-US"/>
+        </w:rPr>
+        <w:t>))));</w:t>
+      </w:r>
+    </w:p>
+    <w:p>
+      <w:pPr>
+        <w:autoSpaceDE w:val="0"/>
+        <w:autoSpaceDN w:val="0"/>
+        <w:adjustRightInd w:val="0"/>
+        <w:spacing w:after="0" w:line="240" w:lineRule="auto"/>
+        <w:rPr>
+          <w:rFonts w:ascii="Courier New" w:hAnsi="Courier New" w:cs="Courier New"/>
+          <w:sz w:val="24"/>
+          <w:szCs w:val="24"/>
+          <w:lang w:val="en-US"/>
+        </w:rPr>
+      </w:pPr>
+      <w:r>
+        <w:rPr>
+          <w:rFonts w:ascii="Courier New" w:hAnsi="Courier New" w:cs="Courier New"/>
+          <w:color w:val="000000"/>
+          <w:sz w:val="20"/>
+          <w:szCs w:val="20"/>
+          <w:lang w:val="en-US"/>
+        </w:rPr>
+        <w:t xml:space="preserve">        </w:t>
+      </w:r>
+      <w:r>
+        <w:rPr>
+          <w:rFonts w:ascii="Courier New" w:hAnsi="Courier New" w:cs="Courier New"/>
+          <w:color w:val="0000FF"/>
+          <w:sz w:val="20"/>
+          <w:szCs w:val="20"/>
+          <w:lang w:val="en-US"/>
+        </w:rPr>
+        <w:t>if</w:t>
+      </w:r>
+      <w:r>
+        <w:rPr>
+          <w:rFonts w:ascii="Courier New" w:hAnsi="Courier New" w:cs="Courier New"/>
+          <w:color w:val="000000"/>
+          <w:sz w:val="20"/>
+          <w:szCs w:val="20"/>
+          <w:lang w:val="en-US"/>
+        </w:rPr>
+        <w:t xml:space="preserve"> ~(</w:t>
+      </w:r>
+      <w:proofErr w:type="spellStart"/>
+      <w:r>
+        <w:rPr>
+          <w:rFonts w:ascii="Courier New" w:hAnsi="Courier New" w:cs="Courier New"/>
+          <w:color w:val="000000"/>
+          <w:sz w:val="20"/>
+          <w:szCs w:val="20"/>
+          <w:lang w:val="en-US"/>
+        </w:rPr>
+        <w:t>index_max</w:t>
+      </w:r>
+      <w:proofErr w:type="spellEnd"/>
+      <w:r>
+        <w:rPr>
+          <w:rFonts w:ascii="Courier New" w:hAnsi="Courier New" w:cs="Courier New"/>
+          <w:color w:val="000000"/>
+          <w:sz w:val="20"/>
+          <w:szCs w:val="20"/>
+          <w:lang w:val="en-US"/>
+        </w:rPr>
+        <w:t xml:space="preserve"> == k)</w:t>
+      </w:r>
+    </w:p>
+    <w:p>
+      <w:pPr>
+        <w:autoSpaceDE w:val="0"/>
+        <w:autoSpaceDN w:val="0"/>
+        <w:adjustRightInd w:val="0"/>
+        <w:spacing w:after="0" w:line="240" w:lineRule="auto"/>
+        <w:rPr>
+          <w:rFonts w:ascii="Courier New" w:hAnsi="Courier New" w:cs="Courier New"/>
+          <w:sz w:val="24"/>
+          <w:szCs w:val="24"/>
+          <w:lang w:val="en-US"/>
+        </w:rPr>
+      </w:pPr>
+      <w:r>
+        <w:rPr>
+          <w:rFonts w:ascii="Courier New" w:hAnsi="Courier New" w:cs="Courier New"/>
+          <w:color w:val="000000"/>
+          <w:sz w:val="20"/>
+          <w:szCs w:val="20"/>
+          <w:lang w:val="en-US"/>
+        </w:rPr>
+        <w:t xml:space="preserve">            </w:t>
+      </w:r>
+      <w:r>
+        <w:rPr>
+          <w:rFonts w:ascii="Courier New" w:hAnsi="Courier New" w:cs="Courier New"/>
+          <w:color w:val="228B22"/>
+          <w:sz w:val="20"/>
+          <w:szCs w:val="20"/>
+          <w:lang w:val="en-US"/>
+        </w:rPr>
+        <w:t>%swap row '</w:t>
+      </w:r>
+      <w:proofErr w:type="spellStart"/>
+      <w:r>
+        <w:rPr>
+          <w:rFonts w:ascii="Courier New" w:hAnsi="Courier New" w:cs="Courier New"/>
+          <w:color w:val="228B22"/>
+          <w:sz w:val="20"/>
+          <w:szCs w:val="20"/>
+          <w:lang w:val="en-US"/>
+        </w:rPr>
+        <w:t>i</w:t>
+      </w:r>
+      <w:proofErr w:type="spellEnd"/>
+      <w:r>
+        <w:rPr>
+          <w:rFonts w:ascii="Courier New" w:hAnsi="Courier New" w:cs="Courier New"/>
+          <w:color w:val="228B22"/>
+          <w:sz w:val="20"/>
+          <w:szCs w:val="20"/>
+          <w:lang w:val="en-US"/>
+        </w:rPr>
+        <w:t>' with 'k'</w:t>
+      </w:r>
+    </w:p>
+    <w:p>
+      <w:pPr>
+        <w:autoSpaceDE w:val="0"/>
+        <w:autoSpaceDN w:val="0"/>
+        <w:adjustRightInd w:val="0"/>
+        <w:spacing w:after="0" w:line="240" w:lineRule="auto"/>
+        <w:rPr>
+          <w:rFonts w:ascii="Courier New" w:hAnsi="Courier New" w:cs="Courier New"/>
+          <w:sz w:val="24"/>
+          <w:szCs w:val="24"/>
+          <w:lang w:val="en-US"/>
+        </w:rPr>
+      </w:pPr>
+      <w:r>
+        <w:rPr>
+          <w:rFonts w:ascii="Courier New" w:hAnsi="Courier New" w:cs="Courier New"/>
+          <w:color w:val="000000"/>
+          <w:sz w:val="20"/>
+          <w:szCs w:val="20"/>
+          <w:lang w:val="en-US"/>
+        </w:rPr>
+        <w:t xml:space="preserve">            </w:t>
+      </w:r>
+      <w:proofErr w:type="spellStart"/>
+      <w:r>
+        <w:rPr>
+          <w:rFonts w:ascii="Courier New" w:hAnsi="Courier New" w:cs="Courier New"/>
+          <w:color w:val="000000"/>
+          <w:sz w:val="20"/>
+          <w:szCs w:val="20"/>
+          <w:lang w:val="en-US"/>
+        </w:rPr>
+        <w:t>tmp</w:t>
+      </w:r>
+      <w:proofErr w:type="spellEnd"/>
+      <w:r>
+        <w:rPr>
+          <w:rFonts w:ascii="Courier New" w:hAnsi="Courier New" w:cs="Courier New"/>
+          <w:color w:val="000000"/>
+          <w:sz w:val="20"/>
+          <w:szCs w:val="20"/>
+          <w:lang w:val="en-US"/>
+        </w:rPr>
+        <w:t xml:space="preserve"> = Mat(row , :);</w:t>
+      </w:r>
+    </w:p>
+    <w:p>
+      <w:pPr>
+        <w:autoSpaceDE w:val="0"/>
+        <w:autoSpaceDN w:val="0"/>
+        <w:adjustRightInd w:val="0"/>
+        <w:spacing w:after="0" w:line="240" w:lineRule="auto"/>
+        <w:rPr>
+          <w:rFonts w:ascii="Courier New" w:hAnsi="Courier New" w:cs="Courier New"/>
+          <w:sz w:val="24"/>
+          <w:szCs w:val="24"/>
+          <w:lang w:val="en-US"/>
+        </w:rPr>
+      </w:pPr>
+      <w:r>
+        <w:rPr>
+          <w:rFonts w:ascii="Courier New" w:hAnsi="Courier New" w:cs="Courier New"/>
+          <w:color w:val="000000"/>
+          <w:sz w:val="20"/>
+          <w:szCs w:val="20"/>
+          <w:lang w:val="en-US"/>
+        </w:rPr>
+        <w:t xml:space="preserve">            Mat(row , :) = Mat(</w:t>
+      </w:r>
+      <w:proofErr w:type="spellStart"/>
+      <w:r>
+        <w:rPr>
+          <w:rFonts w:ascii="Courier New" w:hAnsi="Courier New" w:cs="Courier New"/>
+          <w:color w:val="000000"/>
+          <w:sz w:val="20"/>
+          <w:szCs w:val="20"/>
+          <w:lang w:val="en-US"/>
+        </w:rPr>
+        <w:t>index_max</w:t>
+      </w:r>
+      <w:proofErr w:type="spellEnd"/>
+      <w:r>
+        <w:rPr>
+          <w:rFonts w:ascii="Courier New" w:hAnsi="Courier New" w:cs="Courier New"/>
+          <w:color w:val="000000"/>
+          <w:sz w:val="20"/>
+          <w:szCs w:val="20"/>
+          <w:lang w:val="en-US"/>
+        </w:rPr>
+        <w:t xml:space="preserve"> , :);</w:t>
+      </w:r>
+    </w:p>
+    <w:p>
+      <w:pPr>
+        <w:autoSpaceDE w:val="0"/>
+        <w:autoSpaceDN w:val="0"/>
+        <w:adjustRightInd w:val="0"/>
+        <w:spacing w:after="0" w:line="240" w:lineRule="auto"/>
+        <w:rPr>
+          <w:rFonts w:ascii="Courier New" w:hAnsi="Courier New" w:cs="Courier New"/>
+          <w:sz w:val="24"/>
+          <w:szCs w:val="24"/>
+          <w:lang w:val="en-US"/>
+        </w:rPr>
+      </w:pPr>
+      <w:r>
+        <w:rPr>
+          <w:rFonts w:ascii="Courier New" w:hAnsi="Courier New" w:cs="Courier New"/>
+          <w:color w:val="000000"/>
+          <w:sz w:val="20"/>
+          <w:szCs w:val="20"/>
+          <w:lang w:val="en-US"/>
+        </w:rPr>
+        <w:t xml:space="preserve">            Mat(</w:t>
+      </w:r>
+      <w:proofErr w:type="spellStart"/>
+      <w:r>
+        <w:rPr>
+          <w:rFonts w:ascii="Courier New" w:hAnsi="Courier New" w:cs="Courier New"/>
+          <w:color w:val="000000"/>
+          <w:sz w:val="20"/>
+          <w:szCs w:val="20"/>
+          <w:lang w:val="en-US"/>
+        </w:rPr>
+        <w:t>index_max</w:t>
+      </w:r>
+      <w:proofErr w:type="spellEnd"/>
+      <w:r>
+        <w:rPr>
+          <w:rFonts w:ascii="Courier New" w:hAnsi="Courier New" w:cs="Courier New"/>
+          <w:color w:val="000000"/>
+          <w:sz w:val="20"/>
+          <w:szCs w:val="20"/>
+          <w:lang w:val="en-US"/>
+        </w:rPr>
+        <w:t xml:space="preserve"> , :) = </w:t>
+      </w:r>
+      <w:proofErr w:type="spellStart"/>
+      <w:r>
+        <w:rPr>
+          <w:rFonts w:ascii="Courier New" w:hAnsi="Courier New" w:cs="Courier New"/>
+          <w:color w:val="000000"/>
+          <w:sz w:val="20"/>
+          <w:szCs w:val="20"/>
+          <w:lang w:val="en-US"/>
+        </w:rPr>
+        <w:t>tmp</w:t>
+      </w:r>
+      <w:proofErr w:type="spellEnd"/>
+      <w:r>
+        <w:rPr>
+          <w:rFonts w:ascii="Courier New" w:hAnsi="Courier New" w:cs="Courier New"/>
+          <w:color w:val="000000"/>
+          <w:sz w:val="20"/>
+          <w:szCs w:val="20"/>
+          <w:lang w:val="en-US"/>
+        </w:rPr>
+        <w:t>;</w:t>
+      </w:r>
+    </w:p>
+    <w:p>
+      <w:pPr>
+        <w:autoSpaceDE w:val="0"/>
+        <w:autoSpaceDN w:val="0"/>
+        <w:adjustRightInd w:val="0"/>
+        <w:spacing w:after="0" w:line="240" w:lineRule="auto"/>
+        <w:rPr>
+          <w:rFonts w:ascii="Courier New" w:hAnsi="Courier New" w:cs="Courier New"/>
+          <w:sz w:val="24"/>
+          <w:szCs w:val="24"/>
+          <w:lang w:val="en-US"/>
+        </w:rPr>
+      </w:pPr>
+      <w:r>
+        <w:rPr>
+          <w:rFonts w:ascii="Courier New" w:hAnsi="Courier New" w:cs="Courier New"/>
+          <w:color w:val="000000"/>
+          <w:sz w:val="20"/>
+          <w:szCs w:val="20"/>
+          <w:lang w:val="en-US"/>
+        </w:rPr>
+        <w:t xml:space="preserve">        </w:t>
+      </w:r>
+      <w:r>
+        <w:rPr>
+          <w:rFonts w:ascii="Courier New" w:hAnsi="Courier New" w:cs="Courier New"/>
+          <w:color w:val="0000FF"/>
+          <w:sz w:val="20"/>
+          <w:szCs w:val="20"/>
+          <w:lang w:val="en-US"/>
+        </w:rPr>
+        <w:t>end</w:t>
+      </w:r>
+      <w:r>
+        <w:rPr>
+          <w:rFonts w:ascii="Courier New" w:hAnsi="Courier New" w:cs="Courier New"/>
+          <w:color w:val="000000"/>
+          <w:sz w:val="20"/>
+          <w:szCs w:val="20"/>
+          <w:lang w:val="en-US"/>
+        </w:rPr>
+        <w:t xml:space="preserve"> </w:t>
+      </w:r>
+      <w:r>
+        <w:rPr>
+          <w:rFonts w:ascii="Courier New" w:hAnsi="Courier New" w:cs="Courier New"/>
+          <w:color w:val="228B22"/>
+          <w:sz w:val="20"/>
+          <w:szCs w:val="20"/>
+          <w:lang w:val="en-US"/>
+        </w:rPr>
+        <w:t>%end if</w:t>
+      </w:r>
+    </w:p>
+    <w:p>
+      <w:pPr>
+        <w:autoSpaceDE w:val="0"/>
+        <w:autoSpaceDN w:val="0"/>
+        <w:adjustRightInd w:val="0"/>
+        <w:spacing w:after="0" w:line="240" w:lineRule="auto"/>
+        <w:rPr>
+          <w:rFonts w:ascii="Courier New" w:hAnsi="Courier New" w:cs="Courier New"/>
+          <w:sz w:val="24"/>
+          <w:szCs w:val="24"/>
+        </w:rPr>
+      </w:pPr>
+      <w:r>
+        <w:rPr>
+          <w:rFonts w:ascii="Courier New" w:hAnsi="Courier New" w:cs="Courier New"/>
+          <w:color w:val="000000"/>
+          <w:sz w:val="20"/>
+          <w:szCs w:val="20"/>
+          <w:lang w:val="en-US"/>
+        </w:rPr>
+        <w:t xml:space="preserve">        </w:t>
+      </w:r>
+      <w:r>
+        <w:rPr>
+          <w:rFonts w:ascii="Courier New" w:hAnsi="Courier New" w:cs="Courier New"/>
+          <w:color w:val="228B22"/>
+          <w:sz w:val="20"/>
+          <w:szCs w:val="20"/>
+        </w:rPr>
+        <w:t xml:space="preserve">%element </w:t>
+      </w:r>
+      <w:proofErr w:type="spellStart"/>
+      <w:r>
+        <w:rPr>
+          <w:rFonts w:ascii="Courier New" w:hAnsi="Courier New" w:cs="Courier New"/>
+          <w:color w:val="228B22"/>
+          <w:sz w:val="20"/>
+          <w:szCs w:val="20"/>
+        </w:rPr>
+        <w:t>g?ówny</w:t>
+      </w:r>
+      <w:proofErr w:type="spellEnd"/>
+      <w:r>
+        <w:rPr>
+          <w:rFonts w:ascii="Courier New" w:hAnsi="Courier New" w:cs="Courier New"/>
+          <w:color w:val="228B22"/>
+          <w:sz w:val="20"/>
+          <w:szCs w:val="20"/>
+        </w:rPr>
+        <w:t xml:space="preserve"> jest wybrany -&gt; (</w:t>
+      </w:r>
+      <w:proofErr w:type="spellStart"/>
+      <w:r>
+        <w:rPr>
+          <w:rFonts w:ascii="Courier New" w:hAnsi="Courier New" w:cs="Courier New"/>
+          <w:color w:val="228B22"/>
+          <w:sz w:val="20"/>
+          <w:szCs w:val="20"/>
+        </w:rPr>
+        <w:t>index_max</w:t>
+      </w:r>
+      <w:proofErr w:type="spellEnd"/>
+      <w:r>
+        <w:rPr>
+          <w:rFonts w:ascii="Courier New" w:hAnsi="Courier New" w:cs="Courier New"/>
+          <w:color w:val="228B22"/>
+          <w:sz w:val="20"/>
+          <w:szCs w:val="20"/>
+        </w:rPr>
+        <w:t>)</w:t>
+      </w:r>
+    </w:p>
+    <w:p>
+      <w:pPr>
+        <w:autoSpaceDE w:val="0"/>
+        <w:autoSpaceDN w:val="0"/>
+        <w:adjustRightInd w:val="0"/>
+        <w:spacing w:after="0" w:line="240" w:lineRule="auto"/>
+        <w:rPr>
+          <w:rFonts w:ascii="Courier New" w:hAnsi="Courier New" w:cs="Courier New"/>
+          <w:sz w:val="24"/>
+          <w:szCs w:val="24"/>
+          <w:lang w:val="en-US"/>
+        </w:rPr>
+      </w:pPr>
+      <w:r>
+        <w:rPr>
+          <w:rFonts w:ascii="Courier New" w:hAnsi="Courier New" w:cs="Courier New"/>
+          <w:color w:val="000000"/>
+          <w:sz w:val="20"/>
+          <w:szCs w:val="20"/>
+        </w:rPr>
+        <w:t xml:space="preserve">        </w:t>
+      </w:r>
+      <w:r>
+        <w:rPr>
+          <w:rFonts w:ascii="Courier New" w:hAnsi="Courier New" w:cs="Courier New"/>
+          <w:color w:val="0000FF"/>
+          <w:sz w:val="20"/>
+          <w:szCs w:val="20"/>
+          <w:lang w:val="en-US"/>
+        </w:rPr>
+        <w:t>for</w:t>
+      </w:r>
+      <w:r>
+        <w:rPr>
+          <w:rFonts w:ascii="Courier New" w:hAnsi="Courier New" w:cs="Courier New"/>
+          <w:color w:val="000000"/>
+          <w:sz w:val="20"/>
+          <w:szCs w:val="20"/>
+          <w:lang w:val="en-US"/>
+        </w:rPr>
+        <w:t xml:space="preserve"> n=k+1 : </w:t>
+      </w:r>
+      <w:proofErr w:type="spellStart"/>
+      <w:r>
+        <w:rPr>
+          <w:rFonts w:ascii="Courier New" w:hAnsi="Courier New" w:cs="Courier New"/>
+          <w:color w:val="000000"/>
+          <w:sz w:val="20"/>
+          <w:szCs w:val="20"/>
+          <w:lang w:val="en-US"/>
+        </w:rPr>
+        <w:t>n_rows</w:t>
+      </w:r>
+      <w:proofErr w:type="spellEnd"/>
+    </w:p>
+    <w:p>
+      <w:pPr>
+        <w:autoSpaceDE w:val="0"/>
+        <w:autoSpaceDN w:val="0"/>
+        <w:adjustRightInd w:val="0"/>
+        <w:spacing w:after="0" w:line="240" w:lineRule="auto"/>
+        <w:rPr>
+          <w:rFonts w:ascii="Courier New" w:hAnsi="Courier New" w:cs="Courier New"/>
+          <w:sz w:val="24"/>
+          <w:szCs w:val="24"/>
+          <w:lang w:val="en-US"/>
+        </w:rPr>
+      </w:pPr>
+      <w:r>
+        <w:rPr>
+          <w:rFonts w:ascii="Courier New" w:hAnsi="Courier New" w:cs="Courier New"/>
+          <w:color w:val="000000"/>
+          <w:sz w:val="20"/>
+          <w:szCs w:val="20"/>
+          <w:lang w:val="en-US"/>
+        </w:rPr>
+        <w:t xml:space="preserve">           L = Mat(n, k) / Mat(k, k);</w:t>
+      </w:r>
+    </w:p>
+    <w:p>
+      <w:pPr>
+        <w:autoSpaceDE w:val="0"/>
+        <w:autoSpaceDN w:val="0"/>
+        <w:adjustRightInd w:val="0"/>
+        <w:spacing w:after="0" w:line="240" w:lineRule="auto"/>
+        <w:rPr>
+          <w:rFonts w:ascii="Courier New" w:hAnsi="Courier New" w:cs="Courier New"/>
+          <w:sz w:val="24"/>
+          <w:szCs w:val="24"/>
+          <w:lang w:val="en-US"/>
+        </w:rPr>
+      </w:pPr>
+      <w:r>
+        <w:rPr>
+          <w:rFonts w:ascii="Courier New" w:hAnsi="Courier New" w:cs="Courier New"/>
+          <w:color w:val="000000"/>
+          <w:sz w:val="20"/>
+          <w:szCs w:val="20"/>
+          <w:lang w:val="en-US"/>
+        </w:rPr>
+        <w:t xml:space="preserve">           </w:t>
+      </w:r>
+      <w:proofErr w:type="spellStart"/>
+      <w:r>
+        <w:rPr>
+          <w:rFonts w:ascii="Courier New" w:hAnsi="Courier New" w:cs="Courier New"/>
+          <w:color w:val="000000"/>
+          <w:sz w:val="20"/>
+          <w:szCs w:val="20"/>
+          <w:lang w:val="en-US"/>
+        </w:rPr>
+        <w:t>Wn</w:t>
+      </w:r>
+      <w:proofErr w:type="spellEnd"/>
+      <w:r>
+        <w:rPr>
+          <w:rFonts w:ascii="Courier New" w:hAnsi="Courier New" w:cs="Courier New"/>
+          <w:color w:val="000000"/>
+          <w:sz w:val="20"/>
+          <w:szCs w:val="20"/>
+          <w:lang w:val="en-US"/>
+        </w:rPr>
+        <w:t xml:space="preserve"> = Mat(n, </w:t>
+      </w:r>
+      <w:proofErr w:type="spellStart"/>
+      <w:r>
+        <w:rPr>
+          <w:rFonts w:ascii="Courier New" w:hAnsi="Courier New" w:cs="Courier New"/>
+          <w:color w:val="000000"/>
+          <w:sz w:val="20"/>
+          <w:szCs w:val="20"/>
+          <w:lang w:val="en-US"/>
+        </w:rPr>
+        <w:t>col:n_cols</w:t>
+      </w:r>
+      <w:proofErr w:type="spellEnd"/>
+      <w:r>
+        <w:rPr>
+          <w:rFonts w:ascii="Courier New" w:hAnsi="Courier New" w:cs="Courier New"/>
+          <w:color w:val="000000"/>
+          <w:sz w:val="20"/>
+          <w:szCs w:val="20"/>
+          <w:lang w:val="en-US"/>
+        </w:rPr>
+        <w:t>);</w:t>
+      </w:r>
+    </w:p>
+    <w:p>
+      <w:pPr>
+        <w:autoSpaceDE w:val="0"/>
+        <w:autoSpaceDN w:val="0"/>
+        <w:adjustRightInd w:val="0"/>
+        <w:spacing w:after="0" w:line="240" w:lineRule="auto"/>
+        <w:rPr>
+          <w:rFonts w:ascii="Courier New" w:hAnsi="Courier New" w:cs="Courier New"/>
+          <w:sz w:val="24"/>
+          <w:szCs w:val="24"/>
+          <w:lang w:val="en-US"/>
+        </w:rPr>
+      </w:pPr>
+      <w:r>
+        <w:rPr>
+          <w:rFonts w:ascii="Courier New" w:hAnsi="Courier New" w:cs="Courier New"/>
+          <w:color w:val="000000"/>
+          <w:sz w:val="20"/>
+          <w:szCs w:val="20"/>
+          <w:lang w:val="en-US"/>
+        </w:rPr>
+        <w:t xml:space="preserve">           </w:t>
+      </w:r>
+      <w:proofErr w:type="spellStart"/>
+      <w:r>
+        <w:rPr>
+          <w:rFonts w:ascii="Courier New" w:hAnsi="Courier New" w:cs="Courier New"/>
+          <w:color w:val="000000"/>
+          <w:sz w:val="20"/>
+          <w:szCs w:val="20"/>
+          <w:lang w:val="en-US"/>
+        </w:rPr>
+        <w:t>Wk</w:t>
+      </w:r>
+      <w:proofErr w:type="spellEnd"/>
+      <w:r>
+        <w:rPr>
+          <w:rFonts w:ascii="Courier New" w:hAnsi="Courier New" w:cs="Courier New"/>
+          <w:color w:val="000000"/>
+          <w:sz w:val="20"/>
+          <w:szCs w:val="20"/>
+          <w:lang w:val="en-US"/>
+        </w:rPr>
+        <w:t xml:space="preserve"> = Mat(k, </w:t>
+      </w:r>
+      <w:proofErr w:type="spellStart"/>
+      <w:r>
+        <w:rPr>
+          <w:rFonts w:ascii="Courier New" w:hAnsi="Courier New" w:cs="Courier New"/>
+          <w:color w:val="000000"/>
+          <w:sz w:val="20"/>
+          <w:szCs w:val="20"/>
+          <w:lang w:val="en-US"/>
+        </w:rPr>
+        <w:t>col:n_cols</w:t>
+      </w:r>
+      <w:proofErr w:type="spellEnd"/>
+      <w:r>
+        <w:rPr>
+          <w:rFonts w:ascii="Courier New" w:hAnsi="Courier New" w:cs="Courier New"/>
+          <w:color w:val="000000"/>
+          <w:sz w:val="20"/>
+          <w:szCs w:val="20"/>
+          <w:lang w:val="en-US"/>
+        </w:rPr>
+        <w:t>);</w:t>
+      </w:r>
+    </w:p>
+    <w:p>
+      <w:pPr>
+        <w:autoSpaceDE w:val="0"/>
+        <w:autoSpaceDN w:val="0"/>
+        <w:adjustRightInd w:val="0"/>
+        <w:spacing w:after="0" w:line="240" w:lineRule="auto"/>
+        <w:rPr>
+          <w:rFonts w:ascii="Courier New" w:hAnsi="Courier New" w:cs="Courier New"/>
+          <w:sz w:val="24"/>
+          <w:szCs w:val="24"/>
+          <w:lang w:val="en-US"/>
+        </w:rPr>
+      </w:pPr>
+      <w:r>
+        <w:rPr>
+          <w:rFonts w:ascii="Courier New" w:hAnsi="Courier New" w:cs="Courier New"/>
+          <w:color w:val="000000"/>
+          <w:sz w:val="20"/>
+          <w:szCs w:val="20"/>
+          <w:lang w:val="en-US"/>
+        </w:rPr>
+        <w:t xml:space="preserve">           Mat(n, </w:t>
+      </w:r>
+      <w:proofErr w:type="spellStart"/>
+      <w:r>
+        <w:rPr>
+          <w:rFonts w:ascii="Courier New" w:hAnsi="Courier New" w:cs="Courier New"/>
+          <w:color w:val="000000"/>
+          <w:sz w:val="20"/>
+          <w:szCs w:val="20"/>
+          <w:lang w:val="en-US"/>
+        </w:rPr>
+        <w:t>col:n_cols</w:t>
+      </w:r>
+      <w:proofErr w:type="spellEnd"/>
+      <w:r>
+        <w:rPr>
+          <w:rFonts w:ascii="Courier New" w:hAnsi="Courier New" w:cs="Courier New"/>
+          <w:color w:val="000000"/>
+          <w:sz w:val="20"/>
+          <w:szCs w:val="20"/>
+          <w:lang w:val="en-US"/>
+        </w:rPr>
+        <w:t xml:space="preserve">) = </w:t>
+      </w:r>
+      <w:proofErr w:type="spellStart"/>
+      <w:r>
+        <w:rPr>
+          <w:rFonts w:ascii="Courier New" w:hAnsi="Courier New" w:cs="Courier New"/>
+          <w:color w:val="000000"/>
+          <w:sz w:val="20"/>
+          <w:szCs w:val="20"/>
+          <w:lang w:val="en-US"/>
+        </w:rPr>
+        <w:t>Wn</w:t>
+      </w:r>
+      <w:proofErr w:type="spellEnd"/>
+      <w:r>
+        <w:rPr>
+          <w:rFonts w:ascii="Courier New" w:hAnsi="Courier New" w:cs="Courier New"/>
+          <w:color w:val="000000"/>
+          <w:sz w:val="20"/>
+          <w:szCs w:val="20"/>
+          <w:lang w:val="en-US"/>
+        </w:rPr>
+        <w:t xml:space="preserve"> - L*</w:t>
+      </w:r>
+      <w:proofErr w:type="spellStart"/>
+      <w:r>
+        <w:rPr>
+          <w:rFonts w:ascii="Courier New" w:hAnsi="Courier New" w:cs="Courier New"/>
+          <w:color w:val="000000"/>
+          <w:sz w:val="20"/>
+          <w:szCs w:val="20"/>
+          <w:lang w:val="en-US"/>
+        </w:rPr>
+        <w:t>Wk</w:t>
+      </w:r>
+      <w:proofErr w:type="spellEnd"/>
+      <w:r>
+        <w:rPr>
+          <w:rFonts w:ascii="Courier New" w:hAnsi="Courier New" w:cs="Courier New"/>
+          <w:color w:val="000000"/>
+          <w:sz w:val="20"/>
+          <w:szCs w:val="20"/>
+          <w:lang w:val="en-US"/>
+        </w:rPr>
+        <w:t>;</w:t>
+      </w:r>
+    </w:p>
+    <w:p>
+      <w:pPr>
+        <w:autoSpaceDE w:val="0"/>
+        <w:autoSpaceDN w:val="0"/>
+        <w:adjustRightInd w:val="0"/>
+        <w:spacing w:after="0" w:line="240" w:lineRule="auto"/>
+        <w:rPr>
+          <w:rFonts w:ascii="Courier New" w:hAnsi="Courier New" w:cs="Courier New"/>
+          <w:sz w:val="24"/>
+          <w:szCs w:val="24"/>
+          <w:lang w:val="en-US"/>
+        </w:rPr>
+      </w:pPr>
+      <w:r>
+        <w:rPr>
+          <w:rFonts w:ascii="Courier New" w:hAnsi="Courier New" w:cs="Courier New"/>
+          <w:color w:val="000000"/>
+          <w:sz w:val="20"/>
+          <w:szCs w:val="20"/>
+          <w:lang w:val="en-US"/>
+        </w:rPr>
+        <w:t xml:space="preserve">           </w:t>
+      </w:r>
+      <w:proofErr w:type="spellStart"/>
+      <w:r>
+        <w:rPr>
+          <w:rFonts w:ascii="Courier New" w:hAnsi="Courier New" w:cs="Courier New"/>
+          <w:color w:val="000000"/>
+          <w:sz w:val="20"/>
+          <w:szCs w:val="20"/>
+          <w:lang w:val="en-US"/>
+        </w:rPr>
+        <w:t>mat_L</w:t>
+      </w:r>
+      <w:proofErr w:type="spellEnd"/>
+      <w:r>
+        <w:rPr>
+          <w:rFonts w:ascii="Courier New" w:hAnsi="Courier New" w:cs="Courier New"/>
+          <w:color w:val="000000"/>
+          <w:sz w:val="20"/>
+          <w:szCs w:val="20"/>
+          <w:lang w:val="en-US"/>
+        </w:rPr>
+        <w:t>(n, k) = L;</w:t>
+      </w:r>
+    </w:p>
+    <w:p>
+      <w:pPr>
+        <w:autoSpaceDE w:val="0"/>
+        <w:autoSpaceDN w:val="0"/>
+        <w:adjustRightInd w:val="0"/>
+        <w:spacing w:after="0" w:line="240" w:lineRule="auto"/>
+        <w:rPr>
+          <w:rFonts w:ascii="Courier New" w:hAnsi="Courier New" w:cs="Courier New"/>
+          <w:sz w:val="24"/>
+          <w:szCs w:val="24"/>
+          <w:lang w:val="en-US"/>
+        </w:rPr>
+      </w:pPr>
+      <w:r>
+        <w:rPr>
+          <w:rFonts w:ascii="Courier New" w:hAnsi="Courier New" w:cs="Courier New"/>
+          <w:color w:val="000000"/>
+          <w:sz w:val="20"/>
+          <w:szCs w:val="20"/>
+          <w:lang w:val="en-US"/>
+        </w:rPr>
+        <w:t xml:space="preserve">        </w:t>
+      </w:r>
+      <w:r>
+        <w:rPr>
+          <w:rFonts w:ascii="Courier New" w:hAnsi="Courier New" w:cs="Courier New"/>
+          <w:color w:val="0000FF"/>
+          <w:sz w:val="20"/>
+          <w:szCs w:val="20"/>
+          <w:lang w:val="en-US"/>
+        </w:rPr>
+        <w:t>end</w:t>
+      </w:r>
+      <w:r>
+        <w:rPr>
+          <w:rFonts w:ascii="Courier New" w:hAnsi="Courier New" w:cs="Courier New"/>
+          <w:color w:val="000000"/>
+          <w:sz w:val="20"/>
+          <w:szCs w:val="20"/>
+          <w:lang w:val="en-US"/>
+        </w:rPr>
+        <w:t xml:space="preserve">   </w:t>
+      </w:r>
+    </w:p>
+    <w:p>
+      <w:pPr>
+        <w:autoSpaceDE w:val="0"/>
+        <w:autoSpaceDN w:val="0"/>
+        <w:adjustRightInd w:val="0"/>
+        <w:spacing w:after="0" w:line="240" w:lineRule="auto"/>
+        <w:rPr>
+          <w:rFonts w:ascii="Courier New" w:hAnsi="Courier New" w:cs="Courier New"/>
+          <w:sz w:val="24"/>
+          <w:szCs w:val="24"/>
+          <w:lang w:val="en-US"/>
+        </w:rPr>
+      </w:pPr>
+      <w:r>
+        <w:rPr>
+          <w:rFonts w:ascii="Courier New" w:hAnsi="Courier New" w:cs="Courier New"/>
+          <w:color w:val="000000"/>
+          <w:sz w:val="20"/>
+          <w:szCs w:val="20"/>
+          <w:lang w:val="en-US"/>
+        </w:rPr>
+        <w:t xml:space="preserve">    </w:t>
+      </w:r>
+      <w:r>
+        <w:rPr>
+          <w:rFonts w:ascii="Courier New" w:hAnsi="Courier New" w:cs="Courier New"/>
+          <w:color w:val="0000FF"/>
+          <w:sz w:val="20"/>
+          <w:szCs w:val="20"/>
+          <w:lang w:val="en-US"/>
+        </w:rPr>
+        <w:t>end</w:t>
+      </w:r>
+      <w:r>
+        <w:rPr>
+          <w:rFonts w:ascii="Courier New" w:hAnsi="Courier New" w:cs="Courier New"/>
+          <w:color w:val="000000"/>
+          <w:sz w:val="20"/>
+          <w:szCs w:val="20"/>
+          <w:lang w:val="en-US"/>
+        </w:rPr>
+        <w:t xml:space="preserve"> </w:t>
+      </w:r>
+      <w:r>
+        <w:rPr>
+          <w:rFonts w:ascii="Courier New" w:hAnsi="Courier New" w:cs="Courier New"/>
+          <w:color w:val="228B22"/>
+          <w:sz w:val="20"/>
+          <w:szCs w:val="20"/>
+          <w:lang w:val="en-US"/>
+        </w:rPr>
+        <w:t xml:space="preserve">%end main for    </w:t>
+      </w:r>
+    </w:p>
+    <w:p>
+      <w:pPr>
+        <w:autoSpaceDE w:val="0"/>
+        <w:autoSpaceDN w:val="0"/>
+        <w:adjustRightInd w:val="0"/>
+        <w:spacing w:after="0" w:line="240" w:lineRule="auto"/>
+        <w:rPr>
+          <w:rFonts w:ascii="Courier New" w:hAnsi="Courier New" w:cs="Courier New"/>
+          <w:sz w:val="24"/>
+          <w:szCs w:val="24"/>
+          <w:lang w:val="en-US"/>
+        </w:rPr>
+      </w:pPr>
+      <w:r>
+        <w:rPr>
+          <w:rFonts w:ascii="Courier New" w:hAnsi="Courier New" w:cs="Courier New"/>
+          <w:color w:val="000000"/>
+          <w:sz w:val="20"/>
+          <w:szCs w:val="20"/>
+          <w:lang w:val="en-US"/>
+        </w:rPr>
+        <w:t xml:space="preserve">    </w:t>
+      </w:r>
+      <w:proofErr w:type="spellStart"/>
+      <w:r>
+        <w:rPr>
+          <w:rFonts w:ascii="Courier New" w:hAnsi="Courier New" w:cs="Courier New"/>
+          <w:color w:val="000000"/>
+          <w:sz w:val="20"/>
+          <w:szCs w:val="20"/>
+          <w:lang w:val="en-US"/>
+        </w:rPr>
+        <w:t>mat_U</w:t>
+      </w:r>
+      <w:proofErr w:type="spellEnd"/>
+      <w:r>
+        <w:rPr>
+          <w:rFonts w:ascii="Courier New" w:hAnsi="Courier New" w:cs="Courier New"/>
+          <w:color w:val="000000"/>
+          <w:sz w:val="20"/>
+          <w:szCs w:val="20"/>
+          <w:lang w:val="en-US"/>
+        </w:rPr>
+        <w:t xml:space="preserve"> = Mat(:, 1:n_cols-1);</w:t>
+      </w:r>
+    </w:p>
+    <w:p>
+      <w:pPr>
+        <w:autoSpaceDE w:val="0"/>
+        <w:autoSpaceDN w:val="0"/>
+        <w:adjustRightInd w:val="0"/>
+        <w:spacing w:after="0" w:line="240" w:lineRule="auto"/>
+        <w:rPr>
+          <w:rFonts w:ascii="Courier New" w:hAnsi="Courier New" w:cs="Courier New"/>
+          <w:sz w:val="24"/>
+          <w:szCs w:val="24"/>
+          <w:lang w:val="en-US"/>
+        </w:rPr>
+      </w:pPr>
+      <w:r>
+        <w:rPr>
+          <w:rFonts w:ascii="Courier New" w:hAnsi="Courier New" w:cs="Courier New"/>
+          <w:color w:val="000000"/>
+          <w:sz w:val="20"/>
+          <w:szCs w:val="20"/>
+          <w:lang w:val="en-US"/>
+        </w:rPr>
+        <w:t xml:space="preserve">    </w:t>
+      </w:r>
+      <w:proofErr w:type="spellStart"/>
+      <w:r>
+        <w:rPr>
+          <w:rFonts w:ascii="Courier New" w:hAnsi="Courier New" w:cs="Courier New"/>
+          <w:color w:val="000000"/>
+          <w:sz w:val="20"/>
+          <w:szCs w:val="20"/>
+          <w:lang w:val="en-US"/>
+        </w:rPr>
+        <w:t>mat_B</w:t>
+      </w:r>
+      <w:proofErr w:type="spellEnd"/>
+      <w:r>
+        <w:rPr>
+          <w:rFonts w:ascii="Courier New" w:hAnsi="Courier New" w:cs="Courier New"/>
+          <w:color w:val="000000"/>
+          <w:sz w:val="20"/>
+          <w:szCs w:val="20"/>
+          <w:lang w:val="en-US"/>
+        </w:rPr>
+        <w:t xml:space="preserve"> = Mat(:, </w:t>
+      </w:r>
+      <w:proofErr w:type="spellStart"/>
+      <w:r>
+        <w:rPr>
+          <w:rFonts w:ascii="Courier New" w:hAnsi="Courier New" w:cs="Courier New"/>
+          <w:color w:val="000000"/>
+          <w:sz w:val="20"/>
+          <w:szCs w:val="20"/>
+          <w:lang w:val="en-US"/>
+        </w:rPr>
+        <w:t>n_cols</w:t>
+      </w:r>
+      <w:proofErr w:type="spellEnd"/>
+      <w:r>
+        <w:rPr>
+          <w:rFonts w:ascii="Courier New" w:hAnsi="Courier New" w:cs="Courier New"/>
+          <w:color w:val="000000"/>
+          <w:sz w:val="20"/>
+          <w:szCs w:val="20"/>
+          <w:lang w:val="en-US"/>
+        </w:rPr>
+        <w:t>);</w:t>
+      </w:r>
+    </w:p>
+    <w:p>
+      <w:pPr>
+        <w:autoSpaceDE w:val="0"/>
+        <w:autoSpaceDN w:val="0"/>
+        <w:adjustRightInd w:val="0"/>
+        <w:spacing w:after="0" w:line="240" w:lineRule="auto"/>
+        <w:rPr>
+          <w:rFonts w:ascii="Courier New" w:hAnsi="Courier New" w:cs="Courier New"/>
+          <w:sz w:val="24"/>
+          <w:szCs w:val="24"/>
+        </w:rPr>
+      </w:pPr>
+      <w:r>
+        <w:rPr>
+          <w:rFonts w:ascii="Courier New" w:hAnsi="Courier New" w:cs="Courier New"/>
+          <w:color w:val="0000FF"/>
+          <w:sz w:val="20"/>
+          <w:szCs w:val="20"/>
+        </w:rPr>
+        <w:t>end</w:t>
+      </w:r>
+      <w:r>
+        <w:rPr>
+          <w:rFonts w:ascii="Courier New" w:hAnsi="Courier New" w:cs="Courier New"/>
+          <w:color w:val="000000"/>
+          <w:sz w:val="20"/>
+          <w:szCs w:val="20"/>
+        </w:rPr>
+        <w:t xml:space="preserve"> </w:t>
+      </w:r>
+      <w:r>
+        <w:rPr>
+          <w:rFonts w:ascii="Courier New" w:hAnsi="Courier New" w:cs="Courier New"/>
+          <w:color w:val="228B22"/>
+          <w:sz w:val="20"/>
+          <w:szCs w:val="20"/>
+        </w:rPr>
+        <w:t xml:space="preserve">%end </w:t>
+      </w:r>
+      <w:proofErr w:type="spellStart"/>
+      <w:r>
+        <w:rPr>
+          <w:rFonts w:ascii="Courier New" w:hAnsi="Courier New" w:cs="Courier New"/>
+          <w:color w:val="228B22"/>
+          <w:sz w:val="20"/>
+          <w:szCs w:val="20"/>
+        </w:rPr>
+        <w:t>function</w:t>
+      </w:r>
+      <w:proofErr w:type="spellEnd"/>
+    </w:p>
+    <w:p>
+      <w:pPr>
+        <w:autoSpaceDE w:val="0"/>
+        <w:autoSpaceDN w:val="0"/>
+        <w:adjustRightInd w:val="0"/>
+        <w:spacing w:after="0" w:line="240" w:lineRule="auto"/>
+        <w:rPr>
+          <w:rFonts w:ascii="Courier New" w:hAnsi="Courier New" w:cs="Courier New"/>
+          <w:sz w:val="24"/>
+          <w:szCs w:val="24"/>
+        </w:rPr>
+      </w:pPr>
+    </w:p>
+    <w:p>
+      <w:r>
+        <w:t>Następnie kolejna funkcja przechwytuje macierz</w:t>
+      </w:r>
+      <w:r>
+        <w:t>e</w:t>
+      </w:r>
+      <w:r>
+        <w:t xml:space="preserve"> </w:t>
+      </w:r>
+      <w:proofErr w:type="spellStart"/>
+      <w:r>
+        <w:t>mat_U</w:t>
+      </w:r>
+      <w:proofErr w:type="spellEnd"/>
+      <w:r>
+        <w:t xml:space="preserve"> i </w:t>
+      </w:r>
+      <w:proofErr w:type="spellStart"/>
+      <w:r>
+        <w:t>mat_B</w:t>
+      </w:r>
+      <w:proofErr w:type="spellEnd"/>
+      <w:r>
+        <w:t xml:space="preserve"> i oblicza</w:t>
+      </w:r>
+      <w:r>
+        <w:t xml:space="preserve"> kolejne</w:t>
+      </w:r>
+      <w:r>
+        <w:t xml:space="preserve"> zmienne</w:t>
+      </w:r>
+      <w:r>
+        <w:t xml:space="preserve"> od końca.</w:t>
+      </w:r>
+    </w:p>
+    <w:p>
+      <w:pPr>
+        <w:rPr>
+          <w:lang w:val="en-US"/>
+        </w:rPr>
+      </w:pPr>
+      <w:r>
+        <w:rPr>
+          <w:rFonts w:ascii="Courier New" w:hAnsi="Courier New" w:cs="Courier New"/>
+          <w:color w:val="0000FF"/>
+          <w:sz w:val="20"/>
+          <w:szCs w:val="20"/>
+          <w:lang w:val="en-US"/>
+        </w:rPr>
+        <w:t>function</w:t>
+      </w:r>
+      <w:r>
+        <w:rPr>
+          <w:rFonts w:ascii="Courier New" w:hAnsi="Courier New" w:cs="Courier New"/>
+          <w:color w:val="000000"/>
+          <w:sz w:val="20"/>
+          <w:szCs w:val="20"/>
+          <w:lang w:val="en-US"/>
+        </w:rPr>
+        <w:t xml:space="preserve"> result = </w:t>
+      </w:r>
+      <w:proofErr w:type="spellStart"/>
+      <w:r>
+        <w:rPr>
+          <w:rFonts w:ascii="Courier New" w:hAnsi="Courier New" w:cs="Courier New"/>
+          <w:color w:val="000000"/>
+          <w:sz w:val="20"/>
+          <w:szCs w:val="20"/>
+          <w:lang w:val="en-US"/>
+        </w:rPr>
+        <w:t>backsub</w:t>
+      </w:r>
+      <w:proofErr w:type="spellEnd"/>
+      <w:r>
+        <w:rPr>
+          <w:rFonts w:ascii="Courier New" w:hAnsi="Courier New" w:cs="Courier New"/>
+          <w:color w:val="000000"/>
+          <w:sz w:val="20"/>
+          <w:szCs w:val="20"/>
+          <w:lang w:val="en-US"/>
+        </w:rPr>
+        <w:t>(</w:t>
+      </w:r>
+      <w:proofErr w:type="spellStart"/>
+      <w:r>
+        <w:rPr>
+          <w:rFonts w:ascii="Courier New" w:hAnsi="Courier New" w:cs="Courier New"/>
+          <w:color w:val="000000"/>
+          <w:sz w:val="20"/>
+          <w:szCs w:val="20"/>
+          <w:lang w:val="en-US"/>
+        </w:rPr>
+        <w:t>mat_U</w:t>
+      </w:r>
+      <w:proofErr w:type="spellEnd"/>
+      <w:r>
+        <w:rPr>
+          <w:rFonts w:ascii="Courier New" w:hAnsi="Courier New" w:cs="Courier New"/>
+          <w:color w:val="000000"/>
+          <w:sz w:val="20"/>
+          <w:szCs w:val="20"/>
+          <w:lang w:val="en-US"/>
+        </w:rPr>
+        <w:t>, B)</w:t>
+      </w:r>
+    </w:p>
+    <w:p>
+      <w:pPr>
+        <w:autoSpaceDE w:val="0"/>
+        <w:autoSpaceDN w:val="0"/>
+        <w:adjustRightInd w:val="0"/>
+        <w:spacing w:after="0" w:line="240" w:lineRule="auto"/>
+        <w:rPr>
+          <w:rFonts w:ascii="Courier New" w:hAnsi="Courier New" w:cs="Courier New"/>
+          <w:sz w:val="24"/>
+          <w:szCs w:val="24"/>
+          <w:lang w:val="en-US"/>
+        </w:rPr>
+      </w:pPr>
+      <w:r>
+        <w:rPr>
+          <w:rFonts w:ascii="Courier New" w:hAnsi="Courier New" w:cs="Courier New"/>
+          <w:color w:val="228B22"/>
+          <w:sz w:val="20"/>
+          <w:szCs w:val="20"/>
+          <w:lang w:val="en-US"/>
+        </w:rPr>
+        <w:t>%UNTITLED Summary of this function goes here</w:t>
+      </w:r>
+    </w:p>
+    <w:p>
+      <w:pPr>
+        <w:autoSpaceDE w:val="0"/>
+        <w:autoSpaceDN w:val="0"/>
+        <w:adjustRightInd w:val="0"/>
+        <w:spacing w:after="0" w:line="240" w:lineRule="auto"/>
+        <w:rPr>
+          <w:rFonts w:ascii="Courier New" w:hAnsi="Courier New" w:cs="Courier New"/>
+          <w:sz w:val="24"/>
+          <w:szCs w:val="24"/>
+          <w:lang w:val="en-US"/>
+        </w:rPr>
+      </w:pPr>
+      <w:r>
+        <w:rPr>
+          <w:rFonts w:ascii="Courier New" w:hAnsi="Courier New" w:cs="Courier New"/>
+          <w:color w:val="228B22"/>
+          <w:sz w:val="20"/>
+          <w:szCs w:val="20"/>
+          <w:lang w:val="en-US"/>
+        </w:rPr>
+        <w:t>%   Detailed explanation goes here</w:t>
+      </w:r>
+    </w:p>
+    <w:p>
+      <w:pPr>
+        <w:autoSpaceDE w:val="0"/>
+        <w:autoSpaceDN w:val="0"/>
+        <w:adjustRightInd w:val="0"/>
+        <w:spacing w:after="0" w:line="240" w:lineRule="auto"/>
+        <w:rPr>
+          <w:rFonts w:ascii="Courier New" w:hAnsi="Courier New" w:cs="Courier New"/>
+          <w:sz w:val="24"/>
+          <w:szCs w:val="24"/>
+          <w:lang w:val="en-US"/>
+        </w:rPr>
+      </w:pPr>
+      <w:r>
+        <w:rPr>
+          <w:rFonts w:ascii="Courier New" w:hAnsi="Courier New" w:cs="Courier New"/>
+          <w:color w:val="228B22"/>
+          <w:sz w:val="20"/>
+          <w:szCs w:val="20"/>
+          <w:lang w:val="en-US"/>
+        </w:rPr>
+        <w:t>%    B = zeros(10);</w:t>
+      </w:r>
+    </w:p>
+    <w:p>
+      <w:pPr>
+        <w:autoSpaceDE w:val="0"/>
+        <w:autoSpaceDN w:val="0"/>
+        <w:adjustRightInd w:val="0"/>
+        <w:spacing w:after="0" w:line="240" w:lineRule="auto"/>
+        <w:rPr>
+          <w:rFonts w:ascii="Courier New" w:hAnsi="Courier New" w:cs="Courier New"/>
+          <w:sz w:val="24"/>
+          <w:szCs w:val="24"/>
+          <w:lang w:val="en-US"/>
+        </w:rPr>
+      </w:pPr>
+      <w:r>
+        <w:rPr>
+          <w:rFonts w:ascii="Courier New" w:hAnsi="Courier New" w:cs="Courier New"/>
+          <w:color w:val="000000"/>
+          <w:sz w:val="20"/>
+          <w:szCs w:val="20"/>
+          <w:lang w:val="en-US"/>
+        </w:rPr>
+        <w:t xml:space="preserve">    </w:t>
+      </w:r>
+      <w:proofErr w:type="spellStart"/>
+      <w:r>
+        <w:rPr>
+          <w:rFonts w:ascii="Courier New" w:hAnsi="Courier New" w:cs="Courier New"/>
+          <w:color w:val="000000"/>
+          <w:sz w:val="20"/>
+          <w:szCs w:val="20"/>
+          <w:lang w:val="en-US"/>
+        </w:rPr>
+        <w:t>A_dims</w:t>
+      </w:r>
+      <w:proofErr w:type="spellEnd"/>
+      <w:r>
+        <w:rPr>
+          <w:rFonts w:ascii="Courier New" w:hAnsi="Courier New" w:cs="Courier New"/>
+          <w:color w:val="000000"/>
+          <w:sz w:val="20"/>
+          <w:szCs w:val="20"/>
+          <w:lang w:val="en-US"/>
+        </w:rPr>
+        <w:t xml:space="preserve"> = size(</w:t>
+      </w:r>
+      <w:proofErr w:type="spellStart"/>
+      <w:r>
+        <w:rPr>
+          <w:rFonts w:ascii="Courier New" w:hAnsi="Courier New" w:cs="Courier New"/>
+          <w:color w:val="000000"/>
+          <w:sz w:val="20"/>
+          <w:szCs w:val="20"/>
+          <w:lang w:val="en-US"/>
+        </w:rPr>
+        <w:t>mat_U</w:t>
+      </w:r>
+      <w:proofErr w:type="spellEnd"/>
+      <w:r>
+        <w:rPr>
+          <w:rFonts w:ascii="Courier New" w:hAnsi="Courier New" w:cs="Courier New"/>
+          <w:color w:val="000000"/>
+          <w:sz w:val="20"/>
+          <w:szCs w:val="20"/>
+          <w:lang w:val="en-US"/>
+        </w:rPr>
+        <w:t>);</w:t>
+      </w:r>
+    </w:p>
+    <w:p>
+      <w:pPr>
+        <w:autoSpaceDE w:val="0"/>
+        <w:autoSpaceDN w:val="0"/>
+        <w:adjustRightInd w:val="0"/>
+        <w:spacing w:after="0" w:line="240" w:lineRule="auto"/>
+        <w:rPr>
+          <w:rFonts w:ascii="Courier New" w:hAnsi="Courier New" w:cs="Courier New"/>
+          <w:sz w:val="24"/>
+          <w:szCs w:val="24"/>
+          <w:lang w:val="en-US"/>
+        </w:rPr>
+      </w:pPr>
+      <w:r>
+        <w:rPr>
+          <w:rFonts w:ascii="Courier New" w:hAnsi="Courier New" w:cs="Courier New"/>
+          <w:color w:val="000000"/>
+          <w:sz w:val="20"/>
+          <w:szCs w:val="20"/>
+          <w:lang w:val="en-US"/>
+        </w:rPr>
+        <w:t xml:space="preserve">    </w:t>
+      </w:r>
+      <w:proofErr w:type="spellStart"/>
+      <w:r>
+        <w:rPr>
+          <w:rFonts w:ascii="Courier New" w:hAnsi="Courier New" w:cs="Courier New"/>
+          <w:color w:val="000000"/>
+          <w:sz w:val="20"/>
+          <w:szCs w:val="20"/>
+          <w:lang w:val="en-US"/>
+        </w:rPr>
+        <w:t>n_rows</w:t>
+      </w:r>
+      <w:proofErr w:type="spellEnd"/>
+      <w:r>
+        <w:rPr>
+          <w:rFonts w:ascii="Courier New" w:hAnsi="Courier New" w:cs="Courier New"/>
+          <w:color w:val="000000"/>
+          <w:sz w:val="20"/>
+          <w:szCs w:val="20"/>
+          <w:lang w:val="en-US"/>
+        </w:rPr>
+        <w:t xml:space="preserve"> = </w:t>
+      </w:r>
+      <w:proofErr w:type="spellStart"/>
+      <w:r>
+        <w:rPr>
+          <w:rFonts w:ascii="Courier New" w:hAnsi="Courier New" w:cs="Courier New"/>
+          <w:color w:val="000000"/>
+          <w:sz w:val="20"/>
+          <w:szCs w:val="20"/>
+          <w:lang w:val="en-US"/>
+        </w:rPr>
+        <w:t>A_dims</w:t>
+      </w:r>
+      <w:proofErr w:type="spellEnd"/>
+      <w:r>
+        <w:rPr>
+          <w:rFonts w:ascii="Courier New" w:hAnsi="Courier New" w:cs="Courier New"/>
+          <w:color w:val="000000"/>
+          <w:sz w:val="20"/>
+          <w:szCs w:val="20"/>
+          <w:lang w:val="en-US"/>
+        </w:rPr>
+        <w:t>(1);</w:t>
+      </w:r>
+    </w:p>
+    <w:p>
+      <w:pPr>
+        <w:autoSpaceDE w:val="0"/>
+        <w:autoSpaceDN w:val="0"/>
+        <w:adjustRightInd w:val="0"/>
+        <w:spacing w:after="0" w:line="240" w:lineRule="auto"/>
+        <w:rPr>
+          <w:rFonts w:ascii="Courier New" w:hAnsi="Courier New" w:cs="Courier New"/>
+          <w:sz w:val="24"/>
+          <w:szCs w:val="24"/>
+          <w:lang w:val="en-US"/>
+        </w:rPr>
+      </w:pPr>
+      <w:r>
+        <w:rPr>
+          <w:rFonts w:ascii="Courier New" w:hAnsi="Courier New" w:cs="Courier New"/>
+          <w:color w:val="000000"/>
+          <w:sz w:val="20"/>
+          <w:szCs w:val="20"/>
+          <w:lang w:val="en-US"/>
+        </w:rPr>
+        <w:t xml:space="preserve">    result = zeros(</w:t>
+      </w:r>
+      <w:proofErr w:type="spellStart"/>
+      <w:r>
+        <w:rPr>
+          <w:rFonts w:ascii="Courier New" w:hAnsi="Courier New" w:cs="Courier New"/>
+          <w:color w:val="000000"/>
+          <w:sz w:val="20"/>
+          <w:szCs w:val="20"/>
+          <w:lang w:val="en-US"/>
+        </w:rPr>
+        <w:t>n_rows</w:t>
+      </w:r>
+      <w:proofErr w:type="spellEnd"/>
+      <w:r>
+        <w:rPr>
+          <w:rFonts w:ascii="Courier New" w:hAnsi="Courier New" w:cs="Courier New"/>
+          <w:color w:val="000000"/>
+          <w:sz w:val="20"/>
+          <w:szCs w:val="20"/>
+          <w:lang w:val="en-US"/>
+        </w:rPr>
+        <w:t>, 1);</w:t>
+      </w:r>
+    </w:p>
+    <w:p>
+      <w:pPr>
+        <w:autoSpaceDE w:val="0"/>
+        <w:autoSpaceDN w:val="0"/>
+        <w:adjustRightInd w:val="0"/>
+        <w:spacing w:after="0" w:line="240" w:lineRule="auto"/>
+        <w:rPr>
+          <w:rFonts w:ascii="Courier New" w:hAnsi="Courier New" w:cs="Courier New"/>
+          <w:sz w:val="24"/>
+          <w:szCs w:val="24"/>
+          <w:lang w:val="en-US"/>
+        </w:rPr>
+      </w:pPr>
+      <w:r>
+        <w:rPr>
+          <w:rFonts w:ascii="Courier New" w:hAnsi="Courier New" w:cs="Courier New"/>
+          <w:color w:val="000000"/>
+          <w:sz w:val="20"/>
+          <w:szCs w:val="20"/>
+          <w:lang w:val="en-US"/>
+        </w:rPr>
+        <w:t xml:space="preserve">    </w:t>
+      </w:r>
+      <w:r>
+        <w:rPr>
+          <w:rFonts w:ascii="Courier New" w:hAnsi="Courier New" w:cs="Courier New"/>
+          <w:color w:val="0000FF"/>
+          <w:sz w:val="20"/>
+          <w:szCs w:val="20"/>
+          <w:lang w:val="en-US"/>
+        </w:rPr>
+        <w:t>for</w:t>
+      </w:r>
+      <w:r>
+        <w:rPr>
+          <w:rFonts w:ascii="Courier New" w:hAnsi="Courier New" w:cs="Courier New"/>
+          <w:color w:val="000000"/>
+          <w:sz w:val="20"/>
+          <w:szCs w:val="20"/>
+          <w:lang w:val="en-US"/>
+        </w:rPr>
+        <w:t xml:space="preserve"> k=</w:t>
+      </w:r>
+      <w:proofErr w:type="spellStart"/>
+      <w:r>
+        <w:rPr>
+          <w:rFonts w:ascii="Courier New" w:hAnsi="Courier New" w:cs="Courier New"/>
+          <w:color w:val="000000"/>
+          <w:sz w:val="20"/>
+          <w:szCs w:val="20"/>
+          <w:lang w:val="en-US"/>
+        </w:rPr>
+        <w:t>n_rows</w:t>
+      </w:r>
+      <w:proofErr w:type="spellEnd"/>
+      <w:r>
+        <w:rPr>
+          <w:rFonts w:ascii="Courier New" w:hAnsi="Courier New" w:cs="Courier New"/>
+          <w:color w:val="000000"/>
+          <w:sz w:val="20"/>
+          <w:szCs w:val="20"/>
+          <w:lang w:val="en-US"/>
+        </w:rPr>
+        <w:t xml:space="preserve"> : -1 : 1</w:t>
+      </w:r>
+    </w:p>
+    <w:p>
+      <w:pPr>
+        <w:autoSpaceDE w:val="0"/>
+        <w:autoSpaceDN w:val="0"/>
+        <w:adjustRightInd w:val="0"/>
+        <w:spacing w:after="0" w:line="240" w:lineRule="auto"/>
+        <w:rPr>
+          <w:rFonts w:ascii="Courier New" w:hAnsi="Courier New" w:cs="Courier New"/>
+          <w:sz w:val="24"/>
+          <w:szCs w:val="24"/>
+          <w:lang w:val="en-US"/>
+        </w:rPr>
+      </w:pPr>
+      <w:r>
+        <w:rPr>
+          <w:rFonts w:ascii="Courier New" w:hAnsi="Courier New" w:cs="Courier New"/>
+          <w:color w:val="000000"/>
+          <w:sz w:val="20"/>
+          <w:szCs w:val="20"/>
+          <w:lang w:val="en-US"/>
+        </w:rPr>
+        <w:t xml:space="preserve">        sum = 0;</w:t>
+      </w:r>
+    </w:p>
+    <w:p>
+      <w:pPr>
+        <w:autoSpaceDE w:val="0"/>
+        <w:autoSpaceDN w:val="0"/>
+        <w:adjustRightInd w:val="0"/>
+        <w:spacing w:after="0" w:line="240" w:lineRule="auto"/>
+        <w:rPr>
+          <w:rFonts w:ascii="Courier New" w:hAnsi="Courier New" w:cs="Courier New"/>
+          <w:sz w:val="24"/>
+          <w:szCs w:val="24"/>
+          <w:lang w:val="en-US"/>
+        </w:rPr>
+      </w:pPr>
+      <w:r>
+        <w:rPr>
+          <w:rFonts w:ascii="Courier New" w:hAnsi="Courier New" w:cs="Courier New"/>
+          <w:color w:val="000000"/>
+          <w:sz w:val="20"/>
+          <w:szCs w:val="20"/>
+          <w:lang w:val="en-US"/>
+        </w:rPr>
+        <w:t xml:space="preserve">        </w:t>
+      </w:r>
+      <w:r>
+        <w:rPr>
+          <w:rFonts w:ascii="Courier New" w:hAnsi="Courier New" w:cs="Courier New"/>
+          <w:color w:val="228B22"/>
+          <w:sz w:val="20"/>
+          <w:szCs w:val="20"/>
+          <w:lang w:val="en-US"/>
+        </w:rPr>
+        <w:t>%counting sum</w:t>
+      </w:r>
+    </w:p>
+    <w:p>
+      <w:pPr>
+        <w:autoSpaceDE w:val="0"/>
+        <w:autoSpaceDN w:val="0"/>
+        <w:adjustRightInd w:val="0"/>
+        <w:spacing w:after="0" w:line="240" w:lineRule="auto"/>
+        <w:rPr>
+          <w:rFonts w:ascii="Courier New" w:hAnsi="Courier New" w:cs="Courier New"/>
+          <w:sz w:val="24"/>
+          <w:szCs w:val="24"/>
+          <w:lang w:val="en-US"/>
+        </w:rPr>
+      </w:pPr>
+      <w:r>
+        <w:rPr>
+          <w:rFonts w:ascii="Courier New" w:hAnsi="Courier New" w:cs="Courier New"/>
+          <w:color w:val="000000"/>
+          <w:sz w:val="20"/>
+          <w:szCs w:val="20"/>
+          <w:lang w:val="en-US"/>
+        </w:rPr>
+        <w:lastRenderedPageBreak/>
+        <w:t xml:space="preserve">       </w:t>
+      </w:r>
+      <w:r>
+        <w:rPr>
+          <w:rFonts w:ascii="Courier New" w:hAnsi="Courier New" w:cs="Courier New"/>
+          <w:color w:val="0000FF"/>
+          <w:sz w:val="20"/>
+          <w:szCs w:val="20"/>
+          <w:lang w:val="en-US"/>
+        </w:rPr>
+        <w:t>for</w:t>
+      </w:r>
+      <w:r>
+        <w:rPr>
+          <w:rFonts w:ascii="Courier New" w:hAnsi="Courier New" w:cs="Courier New"/>
+          <w:color w:val="000000"/>
+          <w:sz w:val="20"/>
+          <w:szCs w:val="20"/>
+          <w:lang w:val="en-US"/>
+        </w:rPr>
+        <w:t xml:space="preserve"> j=n_rows-1 : -1 : k</w:t>
+      </w:r>
+    </w:p>
+    <w:p>
+      <w:pPr>
+        <w:autoSpaceDE w:val="0"/>
+        <w:autoSpaceDN w:val="0"/>
+        <w:adjustRightInd w:val="0"/>
+        <w:spacing w:after="0" w:line="240" w:lineRule="auto"/>
+        <w:rPr>
+          <w:rFonts w:ascii="Courier New" w:hAnsi="Courier New" w:cs="Courier New"/>
+          <w:sz w:val="24"/>
+          <w:szCs w:val="24"/>
+        </w:rPr>
+      </w:pPr>
+      <w:r>
+        <w:rPr>
+          <w:rFonts w:ascii="Courier New" w:hAnsi="Courier New" w:cs="Courier New"/>
+          <w:color w:val="000000"/>
+          <w:sz w:val="20"/>
+          <w:szCs w:val="20"/>
+          <w:lang w:val="en-US"/>
+        </w:rPr>
+        <w:t xml:space="preserve">            </w:t>
+      </w:r>
+      <w:r>
+        <w:rPr>
+          <w:rFonts w:ascii="Courier New" w:hAnsi="Courier New" w:cs="Courier New"/>
+          <w:color w:val="000000"/>
+          <w:sz w:val="20"/>
+          <w:szCs w:val="20"/>
+        </w:rPr>
+        <w:t>sum = sum + (</w:t>
+      </w:r>
+      <w:proofErr w:type="spellStart"/>
+      <w:r>
+        <w:rPr>
+          <w:rFonts w:ascii="Courier New" w:hAnsi="Courier New" w:cs="Courier New"/>
+          <w:color w:val="000000"/>
+          <w:sz w:val="20"/>
+          <w:szCs w:val="20"/>
+        </w:rPr>
+        <w:t>mat_U</w:t>
+      </w:r>
+      <w:proofErr w:type="spellEnd"/>
+      <w:r>
+        <w:rPr>
+          <w:rFonts w:ascii="Courier New" w:hAnsi="Courier New" w:cs="Courier New"/>
+          <w:color w:val="000000"/>
+          <w:sz w:val="20"/>
+          <w:szCs w:val="20"/>
+        </w:rPr>
+        <w:t xml:space="preserve">(k, j+1) * </w:t>
+      </w:r>
+      <w:proofErr w:type="spellStart"/>
+      <w:r>
+        <w:rPr>
+          <w:rFonts w:ascii="Courier New" w:hAnsi="Courier New" w:cs="Courier New"/>
+          <w:color w:val="000000"/>
+          <w:sz w:val="20"/>
+          <w:szCs w:val="20"/>
+        </w:rPr>
+        <w:t>result</w:t>
+      </w:r>
+      <w:proofErr w:type="spellEnd"/>
+      <w:r>
+        <w:rPr>
+          <w:rFonts w:ascii="Courier New" w:hAnsi="Courier New" w:cs="Courier New"/>
+          <w:color w:val="000000"/>
+          <w:sz w:val="20"/>
+          <w:szCs w:val="20"/>
+        </w:rPr>
+        <w:t>(j+1));</w:t>
+      </w:r>
+    </w:p>
+    <w:p>
+      <w:pPr>
+        <w:autoSpaceDE w:val="0"/>
+        <w:autoSpaceDN w:val="0"/>
+        <w:adjustRightInd w:val="0"/>
+        <w:spacing w:after="0" w:line="240" w:lineRule="auto"/>
+        <w:rPr>
+          <w:rFonts w:ascii="Courier New" w:hAnsi="Courier New" w:cs="Courier New"/>
+          <w:sz w:val="24"/>
+          <w:szCs w:val="24"/>
+          <w:lang w:val="en-US"/>
+        </w:rPr>
+      </w:pPr>
+      <w:r>
+        <w:rPr>
+          <w:rFonts w:ascii="Courier New" w:hAnsi="Courier New" w:cs="Courier New"/>
+          <w:color w:val="000000"/>
+          <w:sz w:val="20"/>
+          <w:szCs w:val="20"/>
+        </w:rPr>
+        <w:t xml:space="preserve">        </w:t>
+      </w:r>
+      <w:r>
+        <w:rPr>
+          <w:rFonts w:ascii="Courier New" w:hAnsi="Courier New" w:cs="Courier New"/>
+          <w:color w:val="0000FF"/>
+          <w:sz w:val="20"/>
+          <w:szCs w:val="20"/>
+          <w:lang w:val="en-US"/>
+        </w:rPr>
+        <w:t>end</w:t>
+      </w:r>
+    </w:p>
+    <w:p>
+      <w:pPr>
+        <w:autoSpaceDE w:val="0"/>
+        <w:autoSpaceDN w:val="0"/>
+        <w:adjustRightInd w:val="0"/>
+        <w:spacing w:after="0" w:line="240" w:lineRule="auto"/>
+        <w:rPr>
+          <w:rFonts w:ascii="Courier New" w:hAnsi="Courier New" w:cs="Courier New"/>
+          <w:sz w:val="24"/>
+          <w:szCs w:val="24"/>
+          <w:lang w:val="en-US"/>
+        </w:rPr>
+      </w:pPr>
+      <w:r>
+        <w:rPr>
+          <w:rFonts w:ascii="Courier New" w:hAnsi="Courier New" w:cs="Courier New"/>
+          <w:color w:val="000000"/>
+          <w:sz w:val="20"/>
+          <w:szCs w:val="20"/>
+          <w:lang w:val="en-US"/>
+        </w:rPr>
+        <w:t xml:space="preserve">        result(k) = (B(k) - sum) / </w:t>
+      </w:r>
+      <w:proofErr w:type="spellStart"/>
+      <w:r>
+        <w:rPr>
+          <w:rFonts w:ascii="Courier New" w:hAnsi="Courier New" w:cs="Courier New"/>
+          <w:color w:val="000000"/>
+          <w:sz w:val="20"/>
+          <w:szCs w:val="20"/>
+          <w:lang w:val="en-US"/>
+        </w:rPr>
+        <w:t>mat_U</w:t>
+      </w:r>
+      <w:proofErr w:type="spellEnd"/>
+      <w:r>
+        <w:rPr>
+          <w:rFonts w:ascii="Courier New" w:hAnsi="Courier New" w:cs="Courier New"/>
+          <w:color w:val="000000"/>
+          <w:sz w:val="20"/>
+          <w:szCs w:val="20"/>
+          <w:lang w:val="en-US"/>
+        </w:rPr>
+        <w:t>(k, k);</w:t>
+      </w:r>
+    </w:p>
+    <w:p>
+      <w:pPr>
+        <w:autoSpaceDE w:val="0"/>
+        <w:autoSpaceDN w:val="0"/>
+        <w:adjustRightInd w:val="0"/>
+        <w:spacing w:after="0" w:line="240" w:lineRule="auto"/>
+        <w:rPr>
+          <w:rFonts w:ascii="Courier New" w:hAnsi="Courier New" w:cs="Courier New"/>
+          <w:sz w:val="24"/>
+          <w:szCs w:val="24"/>
+        </w:rPr>
+      </w:pPr>
+      <w:r>
+        <w:rPr>
+          <w:rFonts w:ascii="Courier New" w:hAnsi="Courier New" w:cs="Courier New"/>
+          <w:color w:val="000000"/>
+          <w:sz w:val="20"/>
+          <w:szCs w:val="20"/>
+        </w:rPr>
+        <w:t xml:space="preserve">    </w:t>
+      </w:r>
+      <w:r>
+        <w:rPr>
+          <w:rFonts w:ascii="Courier New" w:hAnsi="Courier New" w:cs="Courier New"/>
+          <w:color w:val="0000FF"/>
+          <w:sz w:val="20"/>
+          <w:szCs w:val="20"/>
+        </w:rPr>
+        <w:t>end</w:t>
+      </w:r>
+    </w:p>
+    <w:p>
+      <w:pPr>
+        <w:autoSpaceDE w:val="0"/>
+        <w:autoSpaceDN w:val="0"/>
+        <w:adjustRightInd w:val="0"/>
+        <w:spacing w:after="0" w:line="240" w:lineRule="auto"/>
+        <w:rPr>
+          <w:rFonts w:ascii="Courier New" w:hAnsi="Courier New" w:cs="Courier New"/>
+          <w:color w:val="0000FF"/>
+          <w:sz w:val="20"/>
+          <w:szCs w:val="20"/>
+        </w:rPr>
+      </w:pPr>
+      <w:r>
+        <w:rPr>
+          <w:rFonts w:ascii="Courier New" w:hAnsi="Courier New" w:cs="Courier New"/>
+          <w:color w:val="0000FF"/>
+          <w:sz w:val="20"/>
+          <w:szCs w:val="20"/>
+        </w:rPr>
+        <w:t>end</w:t>
+      </w:r>
+    </w:p>
+    <w:p>
+      <w:pPr>
+        <w:autoSpaceDE w:val="0"/>
+        <w:autoSpaceDN w:val="0"/>
+        <w:adjustRightInd w:val="0"/>
+        <w:spacing w:after="0" w:line="240" w:lineRule="auto"/>
+        <w:rPr>
+          <w:rFonts w:ascii="Courier New" w:hAnsi="Courier New" w:cs="Courier New"/>
+          <w:color w:val="0000FF"/>
+          <w:sz w:val="20"/>
+          <w:szCs w:val="20"/>
+        </w:rPr>
+      </w:pPr>
+    </w:p>
+    <w:p>
+      <w:pPr>
+        <w:autoSpaceDE w:val="0"/>
+        <w:autoSpaceDN w:val="0"/>
+        <w:adjustRightInd w:val="0"/>
+        <w:spacing w:after="0" w:line="240" w:lineRule="auto"/>
+        <w:rPr>
+          <w:rFonts w:ascii="Courier New" w:hAnsi="Courier New" w:cs="Courier New"/>
+          <w:sz w:val="20"/>
+          <w:szCs w:val="20"/>
+        </w:rPr>
+      </w:pPr>
+      <w:r>
+        <w:rPr>
+          <w:rFonts w:ascii="Courier New" w:hAnsi="Courier New" w:cs="Courier New"/>
+          <w:sz w:val="20"/>
+          <w:szCs w:val="20"/>
+        </w:rPr>
+        <w:t>Poniżej</w:t>
+      </w:r>
+      <w:r>
+        <w:rPr>
+          <w:rFonts w:ascii="Courier New" w:hAnsi="Courier New" w:cs="Courier New"/>
+          <w:sz w:val="20"/>
+          <w:szCs w:val="20"/>
+        </w:rPr>
+        <w:t xml:space="preserve"> przedstawię wykresy błędu w zależności od liczba równań w układzie dla 3 różnych zestawów danych. Pierwsze 2 zestawy wyglądają bardzo obiecująco, gdyż błędy są rzędu 10</w:t>
+      </w:r>
+      <w:r>
+        <w:rPr>
+          <w:rFonts w:ascii="Courier New" w:hAnsi="Courier New" w:cs="Courier New"/>
+          <w:sz w:val="20"/>
+          <w:szCs w:val="20"/>
+          <w:vertAlign w:val="superscript"/>
+        </w:rPr>
+        <w:t>-14</w:t>
+      </w:r>
+      <w:r>
+        <w:rPr>
+          <w:rFonts w:ascii="Courier New" w:hAnsi="Courier New" w:cs="Courier New"/>
+          <w:sz w:val="20"/>
+          <w:szCs w:val="20"/>
+          <w:vertAlign w:val="superscript"/>
+        </w:rPr>
+        <w:t xml:space="preserve"> </w:t>
+      </w:r>
+      <w:r>
+        <w:rPr>
+          <w:rFonts w:ascii="Courier New" w:hAnsi="Courier New" w:cs="Courier New"/>
+          <w:sz w:val="20"/>
+          <w:szCs w:val="20"/>
+        </w:rPr>
+        <w:t>, niestety nie można tego powiedzieć o zestawie 3, gdzie przy około 170 równaniach błąd rozwiązania wynosi prawie 5*10</w:t>
+      </w:r>
+      <w:r>
+        <w:rPr>
+          <w:rFonts w:ascii="Courier New" w:hAnsi="Courier New" w:cs="Courier New"/>
+          <w:sz w:val="20"/>
+          <w:szCs w:val="20"/>
+          <w:vertAlign w:val="superscript"/>
+        </w:rPr>
+        <w:t>6</w:t>
+      </w:r>
+      <w:r>
+        <w:rPr>
+          <w:rFonts w:ascii="Courier New" w:hAnsi="Courier New" w:cs="Courier New"/>
+          <w:sz w:val="20"/>
+          <w:szCs w:val="20"/>
+        </w:rPr>
+        <w:t xml:space="preserve">. </w:t>
+      </w:r>
+    </w:p>
+    <w:p>
+      <w:pPr>
+        <w:autoSpaceDE w:val="0"/>
+        <w:autoSpaceDN w:val="0"/>
+        <w:adjustRightInd w:val="0"/>
+        <w:spacing w:after="0" w:line="240" w:lineRule="auto"/>
+        <w:rPr>
+          <w:rFonts w:ascii="Courier New" w:hAnsi="Courier New" w:cs="Courier New"/>
+          <w:color w:val="0000FF"/>
+          <w:sz w:val="20"/>
+          <w:szCs w:val="20"/>
+        </w:rPr>
+      </w:pPr>
+    </w:p>
+    <w:p>
+      <w:pPr>
+        <w:autoSpaceDE w:val="0"/>
+        <w:autoSpaceDN w:val="0"/>
+        <w:adjustRightInd w:val="0"/>
+        <w:spacing w:after="0" w:line="240" w:lineRule="auto"/>
+        <w:rPr>
+          <w:rFonts w:ascii="Courier New" w:hAnsi="Courier New" w:cs="Courier New"/>
+          <w:color w:val="0000FF"/>
+          <w:sz w:val="20"/>
+          <w:szCs w:val="20"/>
+        </w:rPr>
+      </w:pPr>
+    </w:p>
+    <w:p>
+      <w:pPr>
+        <w:autoSpaceDE w:val="0"/>
+        <w:autoSpaceDN w:val="0"/>
+        <w:adjustRightInd w:val="0"/>
+        <w:spacing w:after="0" w:line="240" w:lineRule="auto"/>
+        <w:rPr>
+          <w:rFonts w:ascii="Courier New" w:hAnsi="Courier New" w:cs="Courier New"/>
+          <w:color w:val="0000FF"/>
+          <w:sz w:val="20"/>
+          <w:szCs w:val="20"/>
+        </w:rPr>
+      </w:pPr>
+    </w:p>
+    <w:p>
+      <w:pPr>
+        <w:autoSpaceDE w:val="0"/>
+        <w:autoSpaceDN w:val="0"/>
+        <w:adjustRightInd w:val="0"/>
+        <w:spacing w:after="0" w:line="240" w:lineRule="auto"/>
+        <w:rPr>
+          <w:rFonts w:ascii="Courier New" w:hAnsi="Courier New" w:cs="Courier New"/>
+          <w:sz w:val="20"/>
+          <w:szCs w:val="20"/>
+        </w:rPr>
+      </w:pPr>
+      <w:r>
+        <w:rPr>
+          <w:rFonts w:cstheme="minorHAnsi"/>
+          <w:noProof/>
+        </w:rPr>
+        <w:drawing>
+          <wp:anchor distT="0" distB="0" distL="114300" distR="114300" simplePos="0" relativeHeight="251658240" behindDoc="0" locked="0" layoutInCell="1" allowOverlap="1">
+            <wp:simplePos x="0" y="0"/>
+            <wp:positionH relativeFrom="margin">
+              <wp:posOffset>-520995</wp:posOffset>
+            </wp:positionH>
+            <wp:positionV relativeFrom="paragraph">
+              <wp:posOffset>281379</wp:posOffset>
+            </wp:positionV>
+            <wp:extent cx="6793865" cy="4120515"/>
+            <wp:effectExtent l="133350" t="114300" r="121285" b="165735"/>
+            <wp:wrapSquare wrapText="bothSides"/>
+            <wp:docPr id="1" name="Obraz 1"/>
+            <wp:cNvGraphicFramePr>
+              <a:graphicFrameLocks xmlns:a="http://schemas.openxmlformats.org/drawingml/2006/main" noChangeAspect="1"/>
+            </wp:cNvGraphicFramePr>
+            <a:graphic xmlns:a="http://schemas.openxmlformats.org/drawingml/2006/main">
+              <a:graphicData uri="http://schemas.openxmlformats.org/drawingml/2006/picture">
+                <pic:pic xmlns:pic="http://schemas.openxmlformats.org/drawingml/2006/picture">
+                  <pic:nvPicPr>
+                    <pic:cNvPr id="1" name="zestaw_1_20.PNG"/>
+                    <pic:cNvPicPr/>
+                  </pic:nvPicPr>
+                  <pic:blipFill>
+                    <a:blip r:embed="rId5">
+                      <a:extLst>
+                        <a:ext uri="{28A0092B-C50C-407E-A947-70E740481C1C}">
+                          <a14:useLocalDpi xmlns:a14="http://schemas.microsoft.com/office/drawing/2010/main" val="0"/>
+                        </a:ext>
+                      </a:extLst>
+                    </a:blip>
+                    <a:stretch>
+                      <a:fillRect/>
+                    </a:stretch>
+                  </pic:blipFill>
+                  <pic:spPr>
+                    <a:xfrm>
+                      <a:off x="0" y="0"/>
+                      <a:ext cx="6793865" cy="4120515"/>
+                    </a:xfrm>
+                    <a:prstGeom prst="rect">
+                      <a:avLst/>
+                    </a:prstGeom>
+                    <a:solidFill>
+                      <a:srgbClr val="FFFFFF">
+                        <a:shade val="85000"/>
+                      </a:srgbClr>
+                    </a:solidFill>
+                    <a:ln w="88900" cap="sq">
+                      <a:solidFill>
+                        <a:srgbClr val="FFFFFF"/>
+                      </a:solidFill>
+                      <a:miter lim="800000"/>
+                    </a:ln>
+                    <a:effectLst>
+                      <a:outerShdw blurRad="55000" dist="18000" dir="5400000" algn="tl" rotWithShape="0">
+                        <a:srgbClr val="000000">
+                          <a:alpha val="40000"/>
+                        </a:srgbClr>
+                      </a:outerShdw>
+                    </a:effectLst>
+                    <a:scene3d>
+                      <a:camera prst="orthographicFront"/>
+                      <a:lightRig rig="twoPt" dir="t">
+                        <a:rot lat="0" lon="0" rev="7200000"/>
+                      </a:lightRig>
+                    </a:scene3d>
+                    <a:sp3d>
+                      <a:bevelT w="25400" h="19050"/>
+                      <a:contourClr>
+                        <a:srgbClr val="FFFFFF"/>
+                      </a:contourClr>
+                    </a:sp3d>
+                  </pic:spPr>
+                </pic:pic>
+              </a:graphicData>
+            </a:graphic>
+            <wp14:sizeRelH relativeFrom="page">
+              <wp14:pctWidth>0</wp14:pctWidth>
+            </wp14:sizeRelH>
+            <wp14:sizeRelV relativeFrom="page">
+              <wp14:pctHeight>0</wp14:pctHeight>
+            </wp14:sizeRelV>
+          </wp:anchor>
+        </w:drawing>
+      </w:r>
+      <w:r>
+        <w:rPr>
+          <w:rFonts w:ascii="Courier New" w:hAnsi="Courier New" w:cs="Courier New"/>
+          <w:sz w:val="20"/>
+          <w:szCs w:val="20"/>
+        </w:rPr>
+        <w:t>Zestaw 1</w:t>
+      </w:r>
+    </w:p>
+    <w:p>
+      <w:pPr>
+        <w:autoSpaceDE w:val="0"/>
+        <w:autoSpaceDN w:val="0"/>
+        <w:adjustRightInd w:val="0"/>
+        <w:spacing w:after="0" w:line="240" w:lineRule="auto"/>
+        <w:rPr>
+          <w:rFonts w:ascii="Courier New" w:hAnsi="Courier New" w:cs="Courier New"/>
+          <w:sz w:val="20"/>
+          <w:szCs w:val="20"/>
+        </w:rPr>
+      </w:pPr>
+    </w:p>
+    <w:p>
+      <w:pPr>
+        <w:autoSpaceDE w:val="0"/>
+        <w:autoSpaceDN w:val="0"/>
+        <w:adjustRightInd w:val="0"/>
+        <w:spacing w:after="0" w:line="240" w:lineRule="auto"/>
+        <w:rPr>
+          <w:rFonts w:ascii="Courier New" w:hAnsi="Courier New" w:cs="Courier New"/>
+          <w:sz w:val="20"/>
+          <w:szCs w:val="20"/>
+        </w:rPr>
+      </w:pPr>
+    </w:p>
+    <w:p>
+      <w:pPr>
+        <w:autoSpaceDE w:val="0"/>
+        <w:autoSpaceDN w:val="0"/>
+        <w:adjustRightInd w:val="0"/>
+        <w:spacing w:after="0" w:line="240" w:lineRule="auto"/>
+        <w:rPr>
+          <w:rFonts w:ascii="Courier New" w:hAnsi="Courier New" w:cs="Courier New"/>
+          <w:sz w:val="20"/>
+          <w:szCs w:val="20"/>
+        </w:rPr>
+      </w:pPr>
+    </w:p>
+    <w:p>
+      <w:pPr>
+        <w:autoSpaceDE w:val="0"/>
+        <w:autoSpaceDN w:val="0"/>
+        <w:adjustRightInd w:val="0"/>
+        <w:spacing w:after="0" w:line="240" w:lineRule="auto"/>
+        <w:rPr>
+          <w:rFonts w:ascii="Courier New" w:hAnsi="Courier New" w:cs="Courier New"/>
+          <w:sz w:val="20"/>
+          <w:szCs w:val="20"/>
+        </w:rPr>
+      </w:pPr>
+      <w:r>
+        <w:rPr>
+          <w:rFonts w:cstheme="minorHAnsi"/>
+          <w:noProof/>
+        </w:rPr>
+        <w:lastRenderedPageBreak/>
+        <w:drawing>
+          <wp:anchor distT="0" distB="0" distL="114300" distR="114300" simplePos="0" relativeHeight="251659264" behindDoc="0" locked="0" layoutInCell="1" allowOverlap="1">
+            <wp:simplePos x="0" y="0"/>
+            <wp:positionH relativeFrom="page">
+              <wp:align>right</wp:align>
+            </wp:positionH>
+            <wp:positionV relativeFrom="paragraph">
+              <wp:posOffset>394970</wp:posOffset>
+            </wp:positionV>
+            <wp:extent cx="7155180" cy="4276725"/>
+            <wp:effectExtent l="152400" t="114300" r="140970" b="161925"/>
+            <wp:wrapSquare wrapText="bothSides"/>
+            <wp:docPr id="2" name="Obraz 2"/>
+            <wp:cNvGraphicFramePr>
+              <a:graphicFrameLocks xmlns:a="http://schemas.openxmlformats.org/drawingml/2006/main" noChangeAspect="1"/>
+            </wp:cNvGraphicFramePr>
+            <a:graphic xmlns:a="http://schemas.openxmlformats.org/drawingml/2006/main">
+              <a:graphicData uri="http://schemas.openxmlformats.org/drawingml/2006/picture">
+                <pic:pic xmlns:pic="http://schemas.openxmlformats.org/drawingml/2006/picture">
+                  <pic:nvPicPr>
+                    <pic:cNvPr id="2" name="zestaw_2_20.PNG"/>
+                    <pic:cNvPicPr/>
+                  </pic:nvPicPr>
+                  <pic:blipFill>
+                    <a:blip r:embed="rId6">
+                      <a:extLst>
+                        <a:ext uri="{28A0092B-C50C-407E-A947-70E740481C1C}">
+                          <a14:useLocalDpi xmlns:a14="http://schemas.microsoft.com/office/drawing/2010/main" val="0"/>
+                        </a:ext>
+                      </a:extLst>
+                    </a:blip>
+                    <a:stretch>
+                      <a:fillRect/>
+                    </a:stretch>
+                  </pic:blipFill>
+                  <pic:spPr>
+                    <a:xfrm>
+                      <a:off x="0" y="0"/>
+                      <a:ext cx="7155180" cy="4276725"/>
+                    </a:xfrm>
+                    <a:prstGeom prst="rect">
+                      <a:avLst/>
+                    </a:prstGeom>
+                    <a:solidFill>
+                      <a:srgbClr val="FFFFFF">
+                        <a:shade val="85000"/>
+                      </a:srgbClr>
+                    </a:solidFill>
+                    <a:ln w="88900" cap="sq">
+                      <a:solidFill>
+                        <a:srgbClr val="FFFFFF"/>
+                      </a:solidFill>
+                      <a:miter lim="800000"/>
+                    </a:ln>
+                    <a:effectLst>
+                      <a:outerShdw blurRad="55000" dist="18000" dir="5400000" algn="tl" rotWithShape="0">
+                        <a:srgbClr val="000000">
+                          <a:alpha val="40000"/>
+                        </a:srgbClr>
+                      </a:outerShdw>
+                    </a:effectLst>
+                    <a:scene3d>
+                      <a:camera prst="orthographicFront"/>
+                      <a:lightRig rig="twoPt" dir="t">
+                        <a:rot lat="0" lon="0" rev="7200000"/>
+                      </a:lightRig>
+                    </a:scene3d>
+                    <a:sp3d>
+                      <a:bevelT w="25400" h="19050"/>
+                      <a:contourClr>
+                        <a:srgbClr val="FFFFFF"/>
+                      </a:contourClr>
+                    </a:sp3d>
+                  </pic:spPr>
+                </pic:pic>
+              </a:graphicData>
+            </a:graphic>
+            <wp14:sizeRelH relativeFrom="page">
+              <wp14:pctWidth>0</wp14:pctWidth>
+            </wp14:sizeRelH>
+            <wp14:sizeRelV relativeFrom="page">
+              <wp14:pctHeight>0</wp14:pctHeight>
+            </wp14:sizeRelV>
+          </wp:anchor>
+        </w:drawing>
+      </w:r>
+      <w:r>
+        <w:rPr>
+          <w:rFonts w:ascii="Courier New" w:hAnsi="Courier New" w:cs="Courier New"/>
+          <w:sz w:val="20"/>
+          <w:szCs w:val="20"/>
+        </w:rPr>
+        <w:t xml:space="preserve">Zestaw </w:t>
+      </w:r>
+    </w:p>
+    <w:p>
+      <w:pPr>
+        <w:autoSpaceDE w:val="0"/>
+        <w:autoSpaceDN w:val="0"/>
+        <w:adjustRightInd w:val="0"/>
+        <w:spacing w:after="0" w:line="240" w:lineRule="auto"/>
+        <w:rPr>
+          <w:rFonts w:ascii="Courier New" w:hAnsi="Courier New" w:cs="Courier New"/>
+          <w:szCs w:val="24"/>
+        </w:rPr>
+      </w:pPr>
+    </w:p>
+    <w:p>
+      <w:pPr>
+        <w:autoSpaceDE w:val="0"/>
+        <w:autoSpaceDN w:val="0"/>
+        <w:adjustRightInd w:val="0"/>
+        <w:spacing w:after="0" w:line="240" w:lineRule="auto"/>
+        <w:rPr>
+          <w:rFonts w:ascii="Courier New" w:hAnsi="Courier New" w:cs="Courier New"/>
+          <w:szCs w:val="24"/>
+        </w:rPr>
+      </w:pPr>
+    </w:p>
+    <w:p>
+      <w:pPr>
+        <w:autoSpaceDE w:val="0"/>
+        <w:autoSpaceDN w:val="0"/>
+        <w:adjustRightInd w:val="0"/>
+        <w:spacing w:after="0" w:line="240" w:lineRule="auto"/>
+        <w:rPr>
+          <w:rFonts w:ascii="Courier New" w:hAnsi="Courier New" w:cs="Courier New"/>
+          <w:szCs w:val="24"/>
+        </w:rPr>
+      </w:pPr>
+    </w:p>
+    <w:p>
+      <w:pPr>
+        <w:autoSpaceDE w:val="0"/>
+        <w:autoSpaceDN w:val="0"/>
+        <w:adjustRightInd w:val="0"/>
+        <w:spacing w:after="0" w:line="240" w:lineRule="auto"/>
+        <w:rPr>
+          <w:rFonts w:ascii="Courier New" w:hAnsi="Courier New" w:cs="Courier New"/>
+          <w:szCs w:val="24"/>
+        </w:rPr>
+      </w:pPr>
+    </w:p>
+    <w:p>
+      <w:pPr>
+        <w:autoSpaceDE w:val="0"/>
+        <w:autoSpaceDN w:val="0"/>
+        <w:adjustRightInd w:val="0"/>
+        <w:spacing w:after="0" w:line="240" w:lineRule="auto"/>
+        <w:rPr>
+          <w:rFonts w:ascii="Courier New" w:hAnsi="Courier New" w:cs="Courier New"/>
+          <w:szCs w:val="24"/>
+        </w:rPr>
+      </w:pPr>
+    </w:p>
+    <w:p>
+      <w:pPr>
+        <w:autoSpaceDE w:val="0"/>
+        <w:autoSpaceDN w:val="0"/>
+        <w:adjustRightInd w:val="0"/>
+        <w:spacing w:after="0" w:line="240" w:lineRule="auto"/>
+        <w:rPr>
+          <w:rFonts w:ascii="Courier New" w:hAnsi="Courier New" w:cs="Courier New"/>
+          <w:szCs w:val="24"/>
+        </w:rPr>
+      </w:pPr>
+    </w:p>
+    <w:p>
+      <w:pPr>
+        <w:autoSpaceDE w:val="0"/>
+        <w:autoSpaceDN w:val="0"/>
+        <w:adjustRightInd w:val="0"/>
+        <w:spacing w:after="0" w:line="240" w:lineRule="auto"/>
+        <w:rPr>
+          <w:rFonts w:ascii="Courier New" w:hAnsi="Courier New" w:cs="Courier New"/>
+          <w:szCs w:val="24"/>
+        </w:rPr>
+      </w:pPr>
+    </w:p>
+    <w:p>
+      <w:pPr>
+        <w:autoSpaceDE w:val="0"/>
+        <w:autoSpaceDN w:val="0"/>
+        <w:adjustRightInd w:val="0"/>
+        <w:spacing w:after="0" w:line="240" w:lineRule="auto"/>
+        <w:rPr>
+          <w:rFonts w:ascii="Courier New" w:hAnsi="Courier New" w:cs="Courier New"/>
+          <w:szCs w:val="24"/>
+        </w:rPr>
+      </w:pPr>
+    </w:p>
+    <w:p>
+      <w:pPr>
+        <w:autoSpaceDE w:val="0"/>
+        <w:autoSpaceDN w:val="0"/>
+        <w:adjustRightInd w:val="0"/>
+        <w:spacing w:after="0" w:line="240" w:lineRule="auto"/>
+        <w:rPr>
+          <w:rFonts w:ascii="Courier New" w:hAnsi="Courier New" w:cs="Courier New"/>
+          <w:szCs w:val="24"/>
+        </w:rPr>
+      </w:pPr>
+    </w:p>
+    <w:p>
+      <w:pPr>
+        <w:autoSpaceDE w:val="0"/>
+        <w:autoSpaceDN w:val="0"/>
+        <w:adjustRightInd w:val="0"/>
+        <w:spacing w:after="0" w:line="240" w:lineRule="auto"/>
+        <w:rPr>
+          <w:rFonts w:ascii="Courier New" w:hAnsi="Courier New" w:cs="Courier New"/>
+          <w:szCs w:val="24"/>
+        </w:rPr>
+      </w:pPr>
+    </w:p>
+    <w:p>
+      <w:pPr>
+        <w:autoSpaceDE w:val="0"/>
+        <w:autoSpaceDN w:val="0"/>
+        <w:adjustRightInd w:val="0"/>
+        <w:spacing w:after="0" w:line="240" w:lineRule="auto"/>
+        <w:rPr>
+          <w:rFonts w:ascii="Courier New" w:hAnsi="Courier New" w:cs="Courier New"/>
+          <w:szCs w:val="24"/>
+        </w:rPr>
+      </w:pPr>
+    </w:p>
+    <w:p>
+      <w:pPr>
+        <w:autoSpaceDE w:val="0"/>
+        <w:autoSpaceDN w:val="0"/>
+        <w:adjustRightInd w:val="0"/>
+        <w:spacing w:after="0" w:line="240" w:lineRule="auto"/>
+        <w:rPr>
+          <w:rFonts w:ascii="Courier New" w:hAnsi="Courier New" w:cs="Courier New"/>
+          <w:szCs w:val="24"/>
+        </w:rPr>
+      </w:pPr>
+    </w:p>
+    <w:p>
+      <w:pPr>
+        <w:autoSpaceDE w:val="0"/>
+        <w:autoSpaceDN w:val="0"/>
+        <w:adjustRightInd w:val="0"/>
+        <w:spacing w:after="0" w:line="240" w:lineRule="auto"/>
+        <w:rPr>
+          <w:rFonts w:ascii="Courier New" w:hAnsi="Courier New" w:cs="Courier New"/>
+          <w:szCs w:val="24"/>
+        </w:rPr>
+      </w:pPr>
+    </w:p>
+    <w:p>
+      <w:pPr>
+        <w:autoSpaceDE w:val="0"/>
+        <w:autoSpaceDN w:val="0"/>
+        <w:adjustRightInd w:val="0"/>
+        <w:spacing w:after="0" w:line="240" w:lineRule="auto"/>
+        <w:rPr>
+          <w:rFonts w:ascii="Courier New" w:hAnsi="Courier New" w:cs="Courier New"/>
+          <w:szCs w:val="24"/>
+        </w:rPr>
+      </w:pPr>
+    </w:p>
+    <w:p>
+      <w:pPr>
+        <w:autoSpaceDE w:val="0"/>
+        <w:autoSpaceDN w:val="0"/>
+        <w:adjustRightInd w:val="0"/>
+        <w:spacing w:after="0" w:line="240" w:lineRule="auto"/>
+        <w:rPr>
+          <w:rFonts w:ascii="Courier New" w:hAnsi="Courier New" w:cs="Courier New"/>
+          <w:szCs w:val="24"/>
+        </w:rPr>
+      </w:pPr>
+    </w:p>
+    <w:p>
+      <w:pPr>
+        <w:autoSpaceDE w:val="0"/>
+        <w:autoSpaceDN w:val="0"/>
+        <w:adjustRightInd w:val="0"/>
+        <w:spacing w:after="0" w:line="240" w:lineRule="auto"/>
+        <w:rPr>
+          <w:rFonts w:ascii="Courier New" w:hAnsi="Courier New" w:cs="Courier New"/>
+          <w:szCs w:val="24"/>
+        </w:rPr>
+      </w:pPr>
+    </w:p>
+    <w:p>
+      <w:pPr>
+        <w:autoSpaceDE w:val="0"/>
+        <w:autoSpaceDN w:val="0"/>
+        <w:adjustRightInd w:val="0"/>
+        <w:spacing w:after="0" w:line="240" w:lineRule="auto"/>
+        <w:rPr>
+          <w:rFonts w:ascii="Courier New" w:hAnsi="Courier New" w:cs="Courier New"/>
+          <w:szCs w:val="24"/>
+        </w:rPr>
+      </w:pPr>
+    </w:p>
+    <w:p>
+      <w:pPr>
+        <w:autoSpaceDE w:val="0"/>
+        <w:autoSpaceDN w:val="0"/>
+        <w:adjustRightInd w:val="0"/>
+        <w:spacing w:after="0" w:line="240" w:lineRule="auto"/>
+        <w:rPr>
+          <w:rFonts w:ascii="Courier New" w:hAnsi="Courier New" w:cs="Courier New"/>
+          <w:szCs w:val="24"/>
+        </w:rPr>
+      </w:pPr>
+    </w:p>
+    <w:p>
+      <w:pPr>
+        <w:autoSpaceDE w:val="0"/>
+        <w:autoSpaceDN w:val="0"/>
+        <w:adjustRightInd w:val="0"/>
+        <w:spacing w:after="0" w:line="240" w:lineRule="auto"/>
+        <w:rPr>
+          <w:rFonts w:ascii="Courier New" w:hAnsi="Courier New" w:cs="Courier New"/>
+          <w:szCs w:val="24"/>
+        </w:rPr>
+      </w:pPr>
+    </w:p>
+    <w:p>
+      <w:pPr>
+        <w:autoSpaceDE w:val="0"/>
+        <w:autoSpaceDN w:val="0"/>
+        <w:adjustRightInd w:val="0"/>
+        <w:spacing w:after="0" w:line="240" w:lineRule="auto"/>
+        <w:rPr>
+          <w:rFonts w:ascii="Courier New" w:hAnsi="Courier New" w:cs="Courier New"/>
+          <w:szCs w:val="24"/>
+        </w:rPr>
+      </w:pPr>
+    </w:p>
+    <w:p>
+      <w:pPr>
+        <w:autoSpaceDE w:val="0"/>
+        <w:autoSpaceDN w:val="0"/>
+        <w:adjustRightInd w:val="0"/>
+        <w:spacing w:after="0" w:line="240" w:lineRule="auto"/>
+        <w:rPr>
+          <w:rFonts w:ascii="Courier New" w:hAnsi="Courier New" w:cs="Courier New"/>
+          <w:szCs w:val="24"/>
+        </w:rPr>
+      </w:pPr>
+    </w:p>
+    <w:p>
+      <w:pPr>
+        <w:autoSpaceDE w:val="0"/>
+        <w:autoSpaceDN w:val="0"/>
+        <w:adjustRightInd w:val="0"/>
+        <w:spacing w:after="0" w:line="240" w:lineRule="auto"/>
+        <w:rPr>
+          <w:rFonts w:ascii="Courier New" w:hAnsi="Courier New" w:cs="Courier New"/>
+          <w:szCs w:val="24"/>
+        </w:rPr>
+      </w:pPr>
+    </w:p>
+    <w:p>
+      <w:pPr>
+        <w:autoSpaceDE w:val="0"/>
+        <w:autoSpaceDN w:val="0"/>
+        <w:adjustRightInd w:val="0"/>
+        <w:spacing w:after="0" w:line="240" w:lineRule="auto"/>
+        <w:rPr>
+          <w:rFonts w:ascii="Courier New" w:hAnsi="Courier New" w:cs="Courier New"/>
+          <w:sz w:val="20"/>
+          <w:szCs w:val="20"/>
+        </w:rPr>
+      </w:pPr>
+      <w:r>
+        <w:rPr>
+          <w:rFonts w:cstheme="minorHAnsi"/>
+          <w:noProof/>
+          <w:sz w:val="20"/>
+        </w:rPr>
+        <w:drawing>
+          <wp:anchor distT="0" distB="0" distL="114300" distR="114300" simplePos="0" relativeHeight="251660288" behindDoc="0" locked="0" layoutInCell="1" allowOverlap="1">
+            <wp:simplePos x="0" y="0"/>
+            <wp:positionH relativeFrom="page">
+              <wp:align>left</wp:align>
+            </wp:positionH>
+            <wp:positionV relativeFrom="paragraph">
+              <wp:posOffset>354212</wp:posOffset>
+            </wp:positionV>
+            <wp:extent cx="7155712" cy="4346451"/>
+            <wp:effectExtent l="152400" t="114300" r="140970" b="149860"/>
+            <wp:wrapSquare wrapText="bothSides"/>
+            <wp:docPr id="3" name="Obraz 3"/>
+            <wp:cNvGraphicFramePr>
+              <a:graphicFrameLocks xmlns:a="http://schemas.openxmlformats.org/drawingml/2006/main" noChangeAspect="1"/>
+            </wp:cNvGraphicFramePr>
+            <a:graphic xmlns:a="http://schemas.openxmlformats.org/drawingml/2006/main">
+              <a:graphicData uri="http://schemas.openxmlformats.org/drawingml/2006/picture">
+                <pic:pic xmlns:pic="http://schemas.openxmlformats.org/drawingml/2006/picture">
+                  <pic:nvPicPr>
+                    <pic:cNvPr id="3" name="zestaw_3_20.PNG"/>
+                    <pic:cNvPicPr/>
+                  </pic:nvPicPr>
+                  <pic:blipFill>
+                    <a:blip r:embed="rId7">
+                      <a:extLst>
+                        <a:ext uri="{28A0092B-C50C-407E-A947-70E740481C1C}">
+                          <a14:useLocalDpi xmlns:a14="http://schemas.microsoft.com/office/drawing/2010/main" val="0"/>
+                        </a:ext>
+                      </a:extLst>
+                    </a:blip>
+                    <a:stretch>
+                      <a:fillRect/>
+                    </a:stretch>
+                  </pic:blipFill>
+                  <pic:spPr>
+                    <a:xfrm>
+                      <a:off x="0" y="0"/>
+                      <a:ext cx="7155712" cy="4346451"/>
+                    </a:xfrm>
+                    <a:prstGeom prst="rect">
+                      <a:avLst/>
+                    </a:prstGeom>
+                    <a:solidFill>
+                      <a:srgbClr val="FFFFFF">
+                        <a:shade val="85000"/>
+                      </a:srgbClr>
+                    </a:solidFill>
+                    <a:ln w="88900" cap="sq">
+                      <a:solidFill>
+                        <a:srgbClr val="FFFFFF"/>
+                      </a:solidFill>
+                      <a:miter lim="800000"/>
+                    </a:ln>
+                    <a:effectLst>
+                      <a:outerShdw blurRad="55000" dist="18000" dir="5400000" algn="tl" rotWithShape="0">
+                        <a:srgbClr val="000000">
+                          <a:alpha val="40000"/>
+                        </a:srgbClr>
+                      </a:outerShdw>
+                    </a:effectLst>
+                    <a:scene3d>
+                      <a:camera prst="orthographicFront"/>
+                      <a:lightRig rig="twoPt" dir="t">
+                        <a:rot lat="0" lon="0" rev="7200000"/>
+                      </a:lightRig>
+                    </a:scene3d>
+                    <a:sp3d>
+                      <a:bevelT w="25400" h="19050"/>
+                      <a:contourClr>
+                        <a:srgbClr val="FFFFFF"/>
+                      </a:contourClr>
+                    </a:sp3d>
+                  </pic:spPr>
+                </pic:pic>
+              </a:graphicData>
+            </a:graphic>
+            <wp14:sizeRelH relativeFrom="page">
+              <wp14:pctWidth>0</wp14:pctWidth>
+            </wp14:sizeRelH>
+            <wp14:sizeRelV relativeFrom="page">
+              <wp14:pctHeight>0</wp14:pctHeight>
+            </wp14:sizeRelV>
+          </wp:anchor>
+        </w:drawing>
+      </w:r>
+      <w:r>
+        <w:rPr>
+          <w:rFonts w:ascii="Courier New" w:hAnsi="Courier New" w:cs="Courier New"/>
+          <w:szCs w:val="24"/>
+        </w:rPr>
+        <w:t>Zestaw 3</w:t>
+      </w:r>
+    </w:p>
+    <w:p>
+      <w:pPr>
+        <w:rPr>
+          <w:rFonts w:cstheme="minorHAnsi"/>
+        </w:rPr>
+      </w:pPr>
+    </w:p>
+    <w:p>
+      <w:pPr>
+        <w:rPr>
+          <w:rFonts w:cstheme="minorHAnsi"/>
+        </w:rPr>
+      </w:pPr>
+      <w:r>
+        <w:rPr>
+          <w:rFonts w:cstheme="minorHAnsi"/>
+          <w:noProof/>
+        </w:rPr>
+        <w:lastRenderedPageBreak/>
+        <w:drawing>
+          <wp:anchor distT="0" distB="0" distL="114300" distR="114300" simplePos="0" relativeHeight="251661312" behindDoc="0" locked="0" layoutInCell="1" allowOverlap="1">
+            <wp:simplePos x="0" y="0"/>
+            <wp:positionH relativeFrom="page">
+              <wp:align>left</wp:align>
+            </wp:positionH>
+            <wp:positionV relativeFrom="paragraph">
+              <wp:posOffset>670752</wp:posOffset>
+            </wp:positionV>
+            <wp:extent cx="7349490" cy="4107180"/>
+            <wp:effectExtent l="0" t="0" r="3810" b="7620"/>
+            <wp:wrapSquare wrapText="bothSides"/>
+            <wp:docPr id="4" name="Obraz 4"/>
+            <wp:cNvGraphicFramePr>
+              <a:graphicFrameLocks xmlns:a="http://schemas.openxmlformats.org/drawingml/2006/main" noChangeAspect="1"/>
+            </wp:cNvGraphicFramePr>
+            <a:graphic xmlns:a="http://schemas.openxmlformats.org/drawingml/2006/main">
+              <a:graphicData uri="http://schemas.openxmlformats.org/drawingml/2006/picture">
+                <pic:pic xmlns:pic="http://schemas.openxmlformats.org/drawingml/2006/picture">
+                  <pic:nvPicPr>
+                    <pic:cNvPr id="4" name="wsk_cond.PNG"/>
+                    <pic:cNvPicPr/>
+                  </pic:nvPicPr>
+                  <pic:blipFill>
+                    <a:blip r:embed="rId8">
+                      <a:extLst>
+                        <a:ext uri="{28A0092B-C50C-407E-A947-70E740481C1C}">
+                          <a14:useLocalDpi xmlns:a14="http://schemas.microsoft.com/office/drawing/2010/main" val="0"/>
+                        </a:ext>
+                      </a:extLst>
+                    </a:blip>
+                    <a:stretch>
+                      <a:fillRect/>
+                    </a:stretch>
+                  </pic:blipFill>
+                  <pic:spPr>
+                    <a:xfrm>
+                      <a:off x="0" y="0"/>
+                      <a:ext cx="7349490" cy="4107180"/>
+                    </a:xfrm>
+                    <a:prstGeom prst="rect">
+                      <a:avLst/>
+                    </a:prstGeom>
+                  </pic:spPr>
+                </pic:pic>
+              </a:graphicData>
+            </a:graphic>
+            <wp14:sizeRelH relativeFrom="page">
+              <wp14:pctWidth>0</wp14:pctWidth>
+            </wp14:sizeRelH>
+            <wp14:sizeRelV relativeFrom="page">
+              <wp14:pctHeight>0</wp14:pctHeight>
+            </wp14:sizeRelV>
+          </wp:anchor>
+        </w:drawing>
+      </w:r>
+      <w:r>
+        <w:rPr>
+          <w:rFonts w:cstheme="minorHAnsi"/>
+        </w:rPr>
+        <w:t>Żeby dowiedzieć się skąd bierze się tak duży błąd w zestawie nr 3 policzyłem wskaźniki uwarunkowania dla paru przykładowych macierzy z każdego zestawu.</w:t>
+      </w:r>
+      <w:r>
+        <w:rPr>
+          <w:rFonts w:cstheme="minorHAnsi"/>
+        </w:rPr>
+        <w:t xml:space="preserve"> Wyniki z tych pomiarów zaprezentuję na poniższym wykresie.</w:t>
+      </w:r>
+    </w:p>
+    <w:p>
+      <w:pPr>
+        <w:rPr>
+          <w:rFonts w:cstheme="minorHAnsi"/>
+        </w:rPr>
+      </w:pPr>
+    </w:p>
+    <w:p>
+      <w:pPr>
+        <w:rPr>
+          <w:rFonts w:cstheme="minorHAnsi"/>
+        </w:rPr>
+      </w:pPr>
+    </w:p>
+    <w:p>
+      <w:pPr>
+        <w:rPr>
+          <w:rFonts w:cstheme="minorHAnsi"/>
+        </w:rPr>
+      </w:pPr>
+    </w:p>
+    <w:p>
+      <w:pPr>
+        <w:rPr>
+          <w:rFonts w:cstheme="minorHAnsi"/>
+        </w:rPr>
+      </w:pPr>
+    </w:p>
+    <w:p>
+      <w:pPr>
+        <w:rPr>
+          <w:rFonts w:cstheme="minorHAnsi"/>
+        </w:rPr>
+      </w:pPr>
+    </w:p>
+    <w:p>
+      <w:pPr>
+        <w:rPr>
+          <w:rFonts w:cstheme="minorHAnsi"/>
+        </w:rPr>
+      </w:pPr>
+    </w:p>
+    <w:p>
+      <w:pPr>
+        <w:rPr>
+          <w:rFonts w:cstheme="minorHAnsi"/>
+        </w:rPr>
+      </w:pPr>
+    </w:p>
+    <w:p>
+      <w:pPr>
+        <w:rPr>
+          <w:rFonts w:cstheme="minorHAnsi"/>
+        </w:rPr>
+      </w:pPr>
+    </w:p>
+    <w:p>
+      <w:pPr>
+        <w:rPr>
+          <w:rFonts w:cstheme="minorHAnsi"/>
+        </w:rPr>
+      </w:pPr>
+    </w:p>
+    <w:p>
+      <w:pPr>
+        <w:rPr>
+          <w:rFonts w:cstheme="minorHAnsi"/>
+        </w:rPr>
+      </w:pPr>
+    </w:p>
+    <w:p>
+      <w:pPr>
+        <w:rPr>
+          <w:rFonts w:cstheme="minorHAnsi"/>
+        </w:rPr>
+      </w:pPr>
+    </w:p>
+    <w:p>
+      <w:pPr>
+        <w:rPr>
+          <w:rFonts w:cstheme="minorHAnsi"/>
+        </w:rPr>
+      </w:pPr>
+      <w:r>
+        <w:rPr>
+          <w:rFonts w:cstheme="minorHAnsi"/>
+          <w:noProof/>
+        </w:rPr>
+        <w:lastRenderedPageBreak/>
+        <w:drawing>
+          <wp:anchor distT="0" distB="0" distL="114300" distR="114300" simplePos="0" relativeHeight="251662336" behindDoc="0" locked="0" layoutInCell="1" allowOverlap="1">
+            <wp:simplePos x="0" y="0"/>
+            <wp:positionH relativeFrom="margin">
+              <wp:align>center</wp:align>
+            </wp:positionH>
+            <wp:positionV relativeFrom="paragraph">
+              <wp:posOffset>784609</wp:posOffset>
+            </wp:positionV>
+            <wp:extent cx="7208520" cy="3956050"/>
+            <wp:effectExtent l="0" t="0" r="0" b="6350"/>
+            <wp:wrapSquare wrapText="bothSides"/>
+            <wp:docPr id="5" name="Obraz 5"/>
+            <wp:cNvGraphicFramePr>
+              <a:graphicFrameLocks xmlns:a="http://schemas.openxmlformats.org/drawingml/2006/main" noChangeAspect="1"/>
+            </wp:cNvGraphicFramePr>
+            <a:graphic xmlns:a="http://schemas.openxmlformats.org/drawingml/2006/main">
+              <a:graphicData uri="http://schemas.openxmlformats.org/drawingml/2006/picture">
+                <pic:pic xmlns:pic="http://schemas.openxmlformats.org/drawingml/2006/picture">
+                  <pic:nvPicPr>
+                    <pic:cNvPr id="5" name="wsk_cond_1i2.PNG"/>
+                    <pic:cNvPicPr/>
+                  </pic:nvPicPr>
+                  <pic:blipFill>
+                    <a:blip r:embed="rId9" cstate="print">
+                      <a:extLst>
+                        <a:ext uri="{28A0092B-C50C-407E-A947-70E740481C1C}">
+                          <a14:useLocalDpi xmlns:a14="http://schemas.microsoft.com/office/drawing/2010/main" val="0"/>
+                        </a:ext>
+                      </a:extLst>
+                    </a:blip>
+                    <a:stretch>
+                      <a:fillRect/>
+                    </a:stretch>
+                  </pic:blipFill>
+                  <pic:spPr>
+                    <a:xfrm>
+                      <a:off x="0" y="0"/>
+                      <a:ext cx="7208520" cy="3956050"/>
+                    </a:xfrm>
+                    <a:prstGeom prst="rect">
+                      <a:avLst/>
+                    </a:prstGeom>
+                  </pic:spPr>
+                </pic:pic>
+              </a:graphicData>
+            </a:graphic>
+            <wp14:sizeRelH relativeFrom="page">
+              <wp14:pctWidth>0</wp14:pctWidth>
+            </wp14:sizeRelH>
+            <wp14:sizeRelV relativeFrom="page">
+              <wp14:pctHeight>0</wp14:pctHeight>
+            </wp14:sizeRelV>
+          </wp:anchor>
+        </w:drawing>
+      </w:r>
+      <w:r>
+        <w:rPr>
+          <w:rFonts w:cstheme="minorHAnsi"/>
+        </w:rPr>
+        <w:t>Widać dokładnie, że zestaw 3 ma bardzo duży wskaźnik uwarunkowania (rzędu 10</w:t>
+      </w:r>
+      <w:r>
+        <w:rPr>
+          <w:rFonts w:cstheme="minorHAnsi"/>
+          <w:vertAlign w:val="superscript"/>
+        </w:rPr>
+        <w:t>20</w:t>
+      </w:r>
+      <w:r>
+        <w:rPr>
+          <w:rFonts w:cstheme="minorHAnsi"/>
+        </w:rPr>
+        <w:t xml:space="preserve">), w przeciwieństwie do zestawu 1 i 2, które w takiej skali mają wskaźnik bliski zeru. Dlatego też zamieszczam wykres tylko wskaźników dla zestawu 1 i 2. </w:t>
+      </w:r>
+    </w:p>
+    <w:p>
+      <w:pPr>
+        <w:rPr>
+          <w:rFonts w:cstheme="minorHAnsi"/>
+        </w:rPr>
+      </w:pPr>
+    </w:p>
+    <w:p>
+      <w:pPr>
+        <w:rPr>
+          <w:rFonts w:cstheme="minorHAnsi"/>
+        </w:rPr>
+      </w:pPr>
+      <w:r>
+        <w:rPr>
+          <w:rFonts w:cstheme="minorHAnsi"/>
+        </w:rPr>
+        <w:t>Tu znowu widać różnicę w wielkościach. Dla zestawu drugiego wskaźnik ten rośnie od 500 do wartości rzędu 10</w:t>
+      </w:r>
+      <w:r>
+        <w:rPr>
+          <w:rFonts w:cstheme="minorHAnsi"/>
+          <w:vertAlign w:val="superscript"/>
+        </w:rPr>
+        <w:t xml:space="preserve">4 </w:t>
+      </w:r>
+      <w:r>
+        <w:rPr>
+          <w:rFonts w:cstheme="minorHAnsi"/>
+        </w:rPr>
+        <w:t>, natomiast dla zestawu pierwszego znów jest on bliski zera. Żeby nie dodawać kolejnego wykresu wspomnę tylko, że wskaźnik uwarunkowania dla tego zestawu wynosił około 10, aby w granicy osiągnąć wartość 13.</w:t>
+      </w:r>
+    </w:p>
+    <w:p>
+      <w:pPr>
+        <w:rPr>
+          <w:rFonts w:cstheme="minorHAnsi"/>
+        </w:rPr>
+      </w:pPr>
+      <w:r>
+        <w:rPr>
+          <w:rFonts w:cstheme="minorHAnsi"/>
+        </w:rPr>
+        <w:t xml:space="preserve">Do policzenia tych wskaźników posłużyłem się normą pierwszą używając następującej funkcji w </w:t>
+      </w:r>
+      <w:proofErr w:type="spellStart"/>
+      <w:r>
+        <w:rPr>
+          <w:rFonts w:cstheme="minorHAnsi"/>
+        </w:rPr>
+        <w:t>Matlabie</w:t>
+      </w:r>
+      <w:proofErr w:type="spellEnd"/>
+      <w:r>
+        <w:rPr>
+          <w:rFonts w:cstheme="minorHAnsi"/>
+        </w:rPr>
+        <w:t>:</w:t>
+      </w:r>
+    </w:p>
+    <w:p>
+      <w:pPr>
+        <w:shd w:val="clear" w:color="auto" w:fill="F7F7F7"/>
+        <w:autoSpaceDE w:val="0"/>
+        <w:autoSpaceDN w:val="0"/>
+        <w:adjustRightInd w:val="0"/>
+        <w:spacing w:after="0" w:line="240" w:lineRule="auto"/>
+        <w:rPr>
+          <w:rFonts w:ascii="Courier" w:hAnsi="Courier" w:cs="Courier"/>
+          <w:color w:val="000000"/>
+          <w:sz w:val="21"/>
+          <w:szCs w:val="21"/>
+          <w:lang w:val="en-US"/>
+        </w:rPr>
+      </w:pPr>
+      <w:proofErr w:type="spellStart"/>
+      <w:r>
+        <w:rPr>
+          <w:rFonts w:ascii="Courier" w:hAnsi="Courier" w:cs="Courier"/>
+          <w:color w:val="000000"/>
+          <w:sz w:val="21"/>
+          <w:szCs w:val="21"/>
+          <w:lang w:val="en-US"/>
+        </w:rPr>
+        <w:t>cond</w:t>
+      </w:r>
+      <w:proofErr w:type="spellEnd"/>
+      <w:r>
+        <w:rPr>
+          <w:rFonts w:ascii="Courier" w:hAnsi="Courier" w:cs="Courier"/>
+          <w:color w:val="000000"/>
+          <w:sz w:val="21"/>
+          <w:szCs w:val="21"/>
+          <w:lang w:val="en-US"/>
+        </w:rPr>
+        <w:t>(mat(</w:t>
+      </w:r>
+      <w:r>
+        <w:rPr>
+          <w:rFonts w:ascii="Courier" w:hAnsi="Courier" w:cs="Courier"/>
+          <w:color w:val="000000"/>
+          <w:sz w:val="21"/>
+          <w:szCs w:val="21"/>
+          <w:lang w:val="en-US"/>
+        </w:rPr>
+        <w:t>mat</w:t>
+      </w:r>
+      <w:r>
+        <w:rPr>
+          <w:rFonts w:ascii="Courier" w:hAnsi="Courier" w:cs="Courier"/>
+          <w:color w:val="000000"/>
+          <w:sz w:val="21"/>
+          <w:szCs w:val="21"/>
+          <w:lang w:val="en-US"/>
+        </w:rPr>
+        <w:t>), 1);</w:t>
+      </w:r>
+    </w:p>
+    <w:p>
+      <w:pPr>
+        <w:rPr>
+          <w:rFonts w:cstheme="minorHAnsi"/>
+        </w:rPr>
+      </w:pPr>
+    </w:p>
+    <w:p>
+      <w:pPr>
+        <w:rPr>
+          <w:rFonts w:cstheme="minorHAnsi"/>
+        </w:rPr>
+      </w:pPr>
+      <w:r>
+        <w:rPr>
+          <w:rFonts w:cstheme="minorHAnsi"/>
+        </w:rPr>
+        <w:t>Znając wskaźniki uwarunkowania można stwierdzić, że zestaw 3 jest źle uwarunkowany, dlatego też nie powinno się rozwiązywać tego układu numerycznie.</w:t>
+      </w:r>
+    </w:p>
+    <w:p>
+      <w:pPr>
+        <w:rPr>
+          <w:rFonts w:cstheme="minorHAnsi"/>
+        </w:rPr>
+      </w:pPr>
+    </w:p>
+    <w:p>
+      <w:pPr>
+        <w:rPr>
+          <w:rFonts w:cstheme="minorHAnsi"/>
+        </w:rPr>
+      </w:pPr>
+      <w:r>
+        <w:rPr>
+          <w:rFonts w:cstheme="minorHAnsi"/>
+        </w:rPr>
+        <w:t xml:space="preserve">Ostatnim zadaniem było sprawdzenie poprawności działania algorytmu. Zrobiłem to porównując wyniki do wyników zwróconych przez algorytm wbudowany w </w:t>
+      </w:r>
+      <w:proofErr w:type="spellStart"/>
+      <w:r>
+        <w:rPr>
+          <w:rFonts w:cstheme="minorHAnsi"/>
+        </w:rPr>
+        <w:t>Matlaba</w:t>
+      </w:r>
+      <w:proofErr w:type="spellEnd"/>
+      <w:r>
+        <w:rPr>
+          <w:rFonts w:cstheme="minorHAnsi"/>
+        </w:rPr>
+        <w:t xml:space="preserve"> (x = A\B)</w:t>
+      </w:r>
+      <w:r>
+        <w:rPr>
+          <w:rFonts w:cstheme="minorHAnsi"/>
+        </w:rPr>
+        <w:t xml:space="preserve">. </w:t>
+      </w:r>
+      <w:r>
+        <w:rPr>
+          <w:rFonts w:cstheme="minorHAnsi"/>
+        </w:rPr>
+        <w:t>Rezultat przedstawię na kolejnych 3 wykresach, które będą dotyczyły danych z zestawu pierwszego.</w:t>
+      </w:r>
+    </w:p>
+    <w:p>
+      <w:pPr>
+        <w:rPr>
+          <w:rFonts w:cstheme="minorHAnsi"/>
+        </w:rPr>
+      </w:pPr>
+    </w:p>
+    <w:p>
+      <w:pPr>
+        <w:rPr>
+          <w:rFonts w:cstheme="minorHAnsi"/>
+        </w:rPr>
+      </w:pPr>
+      <w:r>
+        <w:rPr>
+          <w:noProof/>
+        </w:rPr>
+        <w:drawing>
+          <wp:anchor distT="0" distB="0" distL="114300" distR="114300" simplePos="0" relativeHeight="251663360" behindDoc="0" locked="0" layoutInCell="1" allowOverlap="1" wp14:anchorId="2F2B7936">
+            <wp:simplePos x="0" y="0"/>
+            <wp:positionH relativeFrom="margin">
+              <wp:align>center</wp:align>
+            </wp:positionH>
+            <wp:positionV relativeFrom="paragraph">
+              <wp:posOffset>421788</wp:posOffset>
+            </wp:positionV>
+            <wp:extent cx="7094458" cy="4082902"/>
+            <wp:effectExtent l="0" t="0" r="0" b="0"/>
+            <wp:wrapSquare wrapText="bothSides"/>
+            <wp:docPr id="7" name="Obraz 7"/>
+            <wp:cNvGraphicFramePr>
+              <a:graphicFrameLocks xmlns:a="http://schemas.openxmlformats.org/drawingml/2006/main" noChangeAspect="1"/>
+            </wp:cNvGraphicFramePr>
+            <a:graphic xmlns:a="http://schemas.openxmlformats.org/drawingml/2006/main">
+              <a:graphicData uri="http://schemas.openxmlformats.org/drawingml/2006/picture">
+                <pic:pic xmlns:pic="http://schemas.openxmlformats.org/drawingml/2006/picture">
+                  <pic:nvPicPr>
+                    <pic:cNvPr id="1" name=""/>
+                    <pic:cNvPicPr/>
+                  </pic:nvPicPr>
+                  <pic:blipFill>
+                    <a:blip r:embed="rId10">
+                      <a:extLst>
+                        <a:ext uri="{28A0092B-C50C-407E-A947-70E740481C1C}">
+                          <a14:useLocalDpi xmlns:a14="http://schemas.microsoft.com/office/drawing/2010/main" val="0"/>
+                        </a:ext>
+                      </a:extLst>
+                    </a:blip>
+                    <a:stretch>
+                      <a:fillRect/>
+                    </a:stretch>
+                  </pic:blipFill>
+                  <pic:spPr>
+                    <a:xfrm>
+                      <a:off x="0" y="0"/>
+                      <a:ext cx="7094458" cy="4082902"/>
+                    </a:xfrm>
+                    <a:prstGeom prst="rect">
+                      <a:avLst/>
+                    </a:prstGeom>
+                  </pic:spPr>
+                </pic:pic>
+              </a:graphicData>
+            </a:graphic>
+            <wp14:sizeRelH relativeFrom="page">
+              <wp14:pctWidth>0</wp14:pctWidth>
+            </wp14:sizeRelH>
+            <wp14:sizeRelV relativeFrom="page">
+              <wp14:pctHeight>0</wp14:pctHeight>
+            </wp14:sizeRelV>
+          </wp:anchor>
+        </w:drawing>
+      </w:r>
+      <w:r>
+        <w:rPr>
+          <w:rFonts w:cstheme="minorHAnsi"/>
+        </w:rPr>
+        <w:t>Pierwszy wykres prezentuje różnicę między wynikami obu algorytmów. Jest ona rzędu 10</w:t>
+      </w:r>
+      <w:r>
+        <w:rPr>
+          <w:rFonts w:cstheme="minorHAnsi"/>
+          <w:vertAlign w:val="superscript"/>
+        </w:rPr>
+        <w:t>-15</w:t>
+      </w:r>
+      <w:r>
+        <w:rPr>
+          <w:rFonts w:cstheme="minorHAnsi"/>
+        </w:rPr>
+        <w:t>, co pokazuje że mój algorytm daje poprawne wyniki.</w:t>
+      </w:r>
+    </w:p>
+    <w:p>
+      <w:pPr>
+        <w:rPr>
+          <w:rFonts w:cstheme="minorHAnsi"/>
+        </w:rPr>
+      </w:pPr>
+    </w:p>
+    <w:p>
+      <w:pPr>
+        <w:rPr>
+          <w:rFonts w:cstheme="minorHAnsi"/>
+        </w:rPr>
+      </w:pPr>
+    </w:p>
+    <w:p>
+      <w:pPr>
+        <w:rPr>
+          <w:rFonts w:cstheme="minorHAnsi"/>
+        </w:rPr>
+      </w:pPr>
+    </w:p>
+    <w:p>
+      <w:pPr>
+        <w:rPr>
+          <w:rFonts w:cstheme="minorHAnsi"/>
+        </w:rPr>
+      </w:pPr>
+    </w:p>
+    <w:p>
+      <w:pPr>
+        <w:rPr>
+          <w:rFonts w:cstheme="minorHAnsi"/>
+        </w:rPr>
+      </w:pPr>
+    </w:p>
+    <w:p>
+      <w:pPr>
+        <w:rPr>
+          <w:rFonts w:cstheme="minorHAnsi"/>
+        </w:rPr>
+      </w:pPr>
+    </w:p>
+    <w:p>
+      <w:pPr>
+        <w:rPr>
+          <w:rFonts w:cstheme="minorHAnsi"/>
+        </w:rPr>
+      </w:pPr>
+      <w:r>
+        <w:rPr>
+          <w:noProof/>
+        </w:rPr>
+        <w:lastRenderedPageBreak/>
+        <w:drawing>
+          <wp:anchor distT="0" distB="0" distL="114300" distR="114300" simplePos="0" relativeHeight="251665408" behindDoc="0" locked="0" layoutInCell="1" allowOverlap="1" wp14:anchorId="0B28D7FA">
+            <wp:simplePos x="0" y="0"/>
+            <wp:positionH relativeFrom="margin">
+              <wp:align>center</wp:align>
+            </wp:positionH>
+            <wp:positionV relativeFrom="paragraph">
+              <wp:posOffset>4249066</wp:posOffset>
+            </wp:positionV>
+            <wp:extent cx="6697980" cy="3902710"/>
+            <wp:effectExtent l="0" t="0" r="7620" b="2540"/>
+            <wp:wrapSquare wrapText="bothSides"/>
+            <wp:docPr id="11" name="Obraz 11"/>
+            <wp:cNvGraphicFramePr>
+              <a:graphicFrameLocks xmlns:a="http://schemas.openxmlformats.org/drawingml/2006/main" noChangeAspect="1"/>
+            </wp:cNvGraphicFramePr>
+            <a:graphic xmlns:a="http://schemas.openxmlformats.org/drawingml/2006/main">
+              <a:graphicData uri="http://schemas.openxmlformats.org/drawingml/2006/picture">
+                <pic:pic xmlns:pic="http://schemas.openxmlformats.org/drawingml/2006/picture">
+                  <pic:nvPicPr>
+                    <pic:cNvPr id="1" name=""/>
+                    <pic:cNvPicPr/>
+                  </pic:nvPicPr>
+                  <pic:blipFill>
+                    <a:blip r:embed="rId11">
+                      <a:extLst>
+                        <a:ext uri="{28A0092B-C50C-407E-A947-70E740481C1C}">
+                          <a14:useLocalDpi xmlns:a14="http://schemas.microsoft.com/office/drawing/2010/main" val="0"/>
+                        </a:ext>
+                      </a:extLst>
+                    </a:blip>
+                    <a:stretch>
+                      <a:fillRect/>
+                    </a:stretch>
+                  </pic:blipFill>
+                  <pic:spPr>
+                    <a:xfrm>
+                      <a:off x="0" y="0"/>
+                      <a:ext cx="6697980" cy="3902710"/>
+                    </a:xfrm>
+                    <a:prstGeom prst="rect">
+                      <a:avLst/>
+                    </a:prstGeom>
+                  </pic:spPr>
+                </pic:pic>
+              </a:graphicData>
+            </a:graphic>
+            <wp14:sizeRelH relativeFrom="page">
+              <wp14:pctWidth>0</wp14:pctWidth>
+            </wp14:sizeRelH>
+            <wp14:sizeRelV relativeFrom="page">
+              <wp14:pctHeight>0</wp14:pctHeight>
+            </wp14:sizeRelV>
+          </wp:anchor>
+        </w:drawing>
+      </w:r>
+      <w:r>
+        <w:rPr>
+          <w:noProof/>
+        </w:rPr>
+        <w:drawing>
+          <wp:anchor distT="0" distB="0" distL="114300" distR="114300" simplePos="0" relativeHeight="251664384" behindDoc="0" locked="0" layoutInCell="1" allowOverlap="1" wp14:anchorId="10529760">
+            <wp:simplePos x="0" y="0"/>
+            <wp:positionH relativeFrom="margin">
+              <wp:align>center</wp:align>
+            </wp:positionH>
+            <wp:positionV relativeFrom="paragraph">
+              <wp:posOffset>280</wp:posOffset>
+            </wp:positionV>
+            <wp:extent cx="7378065" cy="4369435"/>
+            <wp:effectExtent l="0" t="0" r="0" b="0"/>
+            <wp:wrapSquare wrapText="bothSides"/>
+            <wp:docPr id="8" name="Obraz 8"/>
+            <wp:cNvGraphicFramePr>
+              <a:graphicFrameLocks xmlns:a="http://schemas.openxmlformats.org/drawingml/2006/main" noChangeAspect="1"/>
+            </wp:cNvGraphicFramePr>
+            <a:graphic xmlns:a="http://schemas.openxmlformats.org/drawingml/2006/main">
+              <a:graphicData uri="http://schemas.openxmlformats.org/drawingml/2006/picture">
+                <pic:pic xmlns:pic="http://schemas.openxmlformats.org/drawingml/2006/picture">
+                  <pic:nvPicPr>
+                    <pic:cNvPr id="1" name=""/>
+                    <pic:cNvPicPr/>
+                  </pic:nvPicPr>
+                  <pic:blipFill>
+                    <a:blip r:embed="rId12">
+                      <a:extLst>
+                        <a:ext uri="{28A0092B-C50C-407E-A947-70E740481C1C}">
+                          <a14:useLocalDpi xmlns:a14="http://schemas.microsoft.com/office/drawing/2010/main" val="0"/>
+                        </a:ext>
+                      </a:extLst>
+                    </a:blip>
+                    <a:stretch>
+                      <a:fillRect/>
+                    </a:stretch>
+                  </pic:blipFill>
+                  <pic:spPr>
+                    <a:xfrm>
+                      <a:off x="0" y="0"/>
+                      <a:ext cx="7378065" cy="4369435"/>
+                    </a:xfrm>
+                    <a:prstGeom prst="rect">
+                      <a:avLst/>
+                    </a:prstGeom>
+                  </pic:spPr>
+                </pic:pic>
+              </a:graphicData>
+            </a:graphic>
+            <wp14:sizeRelH relativeFrom="page">
+              <wp14:pctWidth>0</wp14:pctWidth>
+            </wp14:sizeRelH>
+            <wp14:sizeRelV relativeFrom="page">
+              <wp14:pctHeight>0</wp14:pctHeight>
+            </wp14:sizeRelV>
+          </wp:anchor>
+        </w:drawing>
+      </w:r>
+    </w:p>
+    <w:p>
+      <w:pPr>
+        <w:rPr>
+          <w:rFonts w:cstheme="minorHAnsi"/>
+        </w:rPr>
+      </w:pPr>
+      <w:bookmarkStart w:id="0" w:name="_GoBack"/>
+      <w:bookmarkEnd w:id="0"/>
     </w:p>
     <w:sectPr>
       <w:pgSz w:w="12240" w:h="15840"/>
@@ -1793,6 +6106,92 @@
 <file path=word/numbering.xml><?xml version="1.0" encoding="utf-8"?>
 <w:numbering xmlns:wpc="http://schemas.microsoft.com/office/word/2010/wordprocessingCanvas" xmlns:cx="http://schemas.microsoft.com/office/drawing/2014/chartex" xmlns:cx1="http://schemas.microsoft.com/office/drawing/2015/9/8/chartex" xmlns:cx2="http://schemas.microsoft.com/office/drawing/2015/10/21/chartex" xmlns:cx3="http://schemas.microsoft.com/office/drawing/2016/5/9/chartex" xmlns:cx4="http://schemas.microsoft.com/office/drawing/2016/5/10/chartex" xmlns:cx5="http://schemas.microsoft.com/office/drawing/2016/5/11/chartex" xmlns:cx6="http://schemas.microsoft.com/office/drawing/2016/5/12/chartex" xmlns:cx7="http://schemas.microsoft.com/office/drawing/2016/5/13/chartex" xmlns:cx8="http://schemas.microsoft.com/office/drawing/2016/5/14/chartex" xmlns:mc="http://schemas.openxmlformats.org/markup-compatibility/2006" xmlns:aink="http://schemas.microsoft.com/office/drawing/2016/ink" xmlns:am3d="http://schemas.microsoft.com/office/drawing/2017/model3d" xmlns:o="urn:schemas-microsoft-com:office:office" xmlns:r="http://schemas.openxmlformats.org/officeDocument/2006/relationships" xmlns:m="http://schemas.openxmlformats.org/officeDocument/2006/math" xmlns:v="urn:schemas-microsoft-com:vml" xmlns:wp14="http://schemas.microsoft.com/office/word/2010/wordprocessingDrawing" xmlns:wp="http://schemas.openxmlformats.org/drawingml/2006/wordprocessingDrawing" xmlns:w10="urn:schemas-microsoft-com:office:word" xmlns:w="http://schemas.openxmlformats.org/wordprocessingml/2006/main" xmlns:w14="http://schemas.microsoft.com/office/word/2010/wordml" xmlns:w15="http://schemas.microsoft.com/office/word/2012/wordml" xmlns:w16cid="http://schemas.microsoft.com/office/word/2016/wordml/cid" xmlns:w16se="http://schemas.microsoft.com/office/word/2015/wordml/symex" xmlns:wpg="http://schemas.microsoft.com/office/word/2010/wordprocessingGroup" xmlns:wpi="http://schemas.microsoft.com/office/word/2010/wordprocessingInk" xmlns:wne="http://schemas.microsoft.com/office/word/2006/wordml" xmlns:wps="http://schemas.microsoft.com/office/word/2010/wordprocessingShape" mc:Ignorable="w14 w15 w16se w16cid wp14">
   <w:abstractNum w:abstractNumId="0" w15:restartNumberingAfterBreak="0">
+    <w:nsid w:val="03BF6ADF"/>
+    <w:multiLevelType w:val="hybridMultilevel"/>
+    <w:tmpl w:val="72F811D4"/>
+    <w:lvl w:ilvl="0" w:tplc="0409000F">
+      <w:start w:val="1"/>
+      <w:numFmt w:val="decimal"/>
+      <w:lvlText w:val="%1."/>
+      <w:lvlJc w:val="left"/>
+      <w:pPr>
+        <w:ind w:left="720" w:hanging="360"/>
+      </w:pPr>
+    </w:lvl>
+    <w:lvl w:ilvl="1" w:tplc="04090019" w:tentative="1">
+      <w:start w:val="1"/>
+      <w:numFmt w:val="lowerLetter"/>
+      <w:lvlText w:val="%2."/>
+      <w:lvlJc w:val="left"/>
+      <w:pPr>
+        <w:ind w:left="1440" w:hanging="360"/>
+      </w:pPr>
+    </w:lvl>
+    <w:lvl w:ilvl="2" w:tplc="0409001B" w:tentative="1">
+      <w:start w:val="1"/>
+      <w:numFmt w:val="lowerRoman"/>
+      <w:lvlText w:val="%3."/>
+      <w:lvlJc w:val="right"/>
+      <w:pPr>
+        <w:ind w:left="2160" w:hanging="180"/>
+      </w:pPr>
+    </w:lvl>
+    <w:lvl w:ilvl="3" w:tplc="0409000F" w:tentative="1">
+      <w:start w:val="1"/>
+      <w:numFmt w:val="decimal"/>
+      <w:lvlText w:val="%4."/>
+      <w:lvlJc w:val="left"/>
+      <w:pPr>
+        <w:ind w:left="2880" w:hanging="360"/>
+      </w:pPr>
+    </w:lvl>
+    <w:lvl w:ilvl="4" w:tplc="04090019" w:tentative="1">
+      <w:start w:val="1"/>
+      <w:numFmt w:val="lowerLetter"/>
+      <w:lvlText w:val="%5."/>
+      <w:lvlJc w:val="left"/>
+      <w:pPr>
+        <w:ind w:left="3600" w:hanging="360"/>
+      </w:pPr>
+    </w:lvl>
+    <w:lvl w:ilvl="5" w:tplc="0409001B" w:tentative="1">
+      <w:start w:val="1"/>
+      <w:numFmt w:val="lowerRoman"/>
+      <w:lvlText w:val="%6."/>
+      <w:lvlJc w:val="right"/>
+      <w:pPr>
+        <w:ind w:left="4320" w:hanging="180"/>
+      </w:pPr>
+    </w:lvl>
+    <w:lvl w:ilvl="6" w:tplc="0409000F" w:tentative="1">
+      <w:start w:val="1"/>
+      <w:numFmt w:val="decimal"/>
+      <w:lvlText w:val="%7."/>
+      <w:lvlJc w:val="left"/>
+      <w:pPr>
+        <w:ind w:left="5040" w:hanging="360"/>
+      </w:pPr>
+    </w:lvl>
+    <w:lvl w:ilvl="7" w:tplc="04090019" w:tentative="1">
+      <w:start w:val="1"/>
+      <w:numFmt w:val="lowerLetter"/>
+      <w:lvlText w:val="%8."/>
+      <w:lvlJc w:val="left"/>
+      <w:pPr>
+        <w:ind w:left="5760" w:hanging="360"/>
+      </w:pPr>
+    </w:lvl>
+    <w:lvl w:ilvl="8" w:tplc="0409001B" w:tentative="1">
+      <w:start w:val="1"/>
+      <w:numFmt w:val="lowerRoman"/>
+      <w:lvlText w:val="%9."/>
+      <w:lvlJc w:val="right"/>
+      <w:pPr>
+        <w:ind w:left="6480" w:hanging="180"/>
+      </w:pPr>
+    </w:lvl>
+  </w:abstractNum>
+  <w:abstractNum w:abstractNumId="1" w15:restartNumberingAfterBreak="0">
     <w:nsid w:val="2785474C"/>
     <w:multiLevelType w:val="hybridMultilevel"/>
     <w:tmpl w:val="C88A084E"/>
@@ -1879,6 +6278,9 @@
     </w:lvl>
   </w:abstractNum>
   <w:num w:numId="1">
+    <w:abstractNumId w:val="1"/>
+  </w:num>
+  <w:num w:numId="2">
     <w:abstractNumId w:val="0"/>
   </w:num>
 </w:numbering>

</xml_diff>